<commit_message>
Simple and Complex Queries
</commit_message>
<xml_diff>
--- a/MongoDB/Report.docx
+++ b/MongoDB/Report.docx
@@ -1,17 +1,25 @@
 
 <file path=word/document.xml><?xml version="1.0" encoding="utf-8"?>
-<w:document xmlns:wpc="http://schemas.microsoft.com/office/word/2010/wordprocessingCanvas" xmlns:cx="http://schemas.microsoft.com/office/drawing/2014/chartex" xmlns:cx1="http://schemas.microsoft.com/office/drawing/2015/9/8/chartex" xmlns:cx2="http://schemas.microsoft.com/office/drawing/2015/10/21/chartex" xmlns:cx3="http://schemas.microsoft.com/office/drawing/2016/5/9/chartex" xmlns:cx4="http://schemas.microsoft.com/office/drawing/2016/5/10/chartex" xmlns:cx5="http://schemas.microsoft.com/office/drawing/2016/5/11/chartex" xmlns:cx6="http://schemas.microsoft.com/office/drawing/2016/5/12/chartex" xmlns:cx7="http://schemas.microsoft.com/office/drawing/2016/5/13/chartex" xmlns:cx8="http://schemas.microsoft.com/office/drawing/2016/5/14/chartex" xmlns:mc="http://schemas.openxmlformats.org/markup-compatibility/2006" xmlns:aink="http://schemas.microsoft.com/office/drawing/2016/ink" xmlns:am3d="http://schemas.microsoft.com/office/drawing/2017/model3d" xmlns:o="urn:schemas-microsoft-com:office:office" xmlns:r="http://schemas.openxmlformats.org/officeDocument/2006/relationships" xmlns:m="http://schemas.openxmlformats.org/officeDocument/2006/math" xmlns:v="urn:schemas-microsoft-com:vml" xmlns:wp14="http://schemas.microsoft.com/office/word/2010/wordprocessingDrawing" xmlns:wp="http://schemas.openxmlformats.org/drawingml/2006/wordprocessingDrawing" xmlns:w10="urn:schemas-microsoft-com:office:word" xmlns:w="http://schemas.openxmlformats.org/wordprocessingml/2006/main" xmlns:w14="http://schemas.microsoft.com/office/word/2010/wordml" xmlns:w15="http://schemas.microsoft.com/office/word/2012/wordml" xmlns:w16cid="http://schemas.microsoft.com/office/word/2016/wordml/cid" xmlns:w16se="http://schemas.microsoft.com/office/word/2015/wordml/symex" xmlns:wpg="http://schemas.microsoft.com/office/word/2010/wordprocessingGroup" xmlns:wpi="http://schemas.microsoft.com/office/word/2010/wordprocessingInk" xmlns:wne="http://schemas.microsoft.com/office/word/2006/wordml" xmlns:wps="http://schemas.microsoft.com/office/word/2010/wordprocessingShape" mc:Ignorable="w14 w15 w16se w16cid wp14">
+<w:document xmlns:wpc="http://schemas.microsoft.com/office/word/2010/wordprocessingCanvas" xmlns:cx="http://schemas.microsoft.com/office/drawing/2014/chartex" xmlns:cx1="http://schemas.microsoft.com/office/drawing/2015/9/8/chartex" xmlns:cx2="http://schemas.microsoft.com/office/drawing/2015/10/21/chartex" xmlns:cx3="http://schemas.microsoft.com/office/drawing/2016/5/9/chartex" xmlns:cx4="http://schemas.microsoft.com/office/drawing/2016/5/10/chartex" xmlns:cx5="http://schemas.microsoft.com/office/drawing/2016/5/11/chartex" xmlns:cx6="http://schemas.microsoft.com/office/drawing/2016/5/12/chartex" xmlns:cx7="http://schemas.microsoft.com/office/drawing/2016/5/13/chartex" xmlns:cx8="http://schemas.microsoft.com/office/drawing/2016/5/14/chartex" xmlns:mc="http://schemas.openxmlformats.org/markup-compatibility/2006" xmlns:aink="http://schemas.microsoft.com/office/drawing/2016/ink" xmlns:am3d="http://schemas.microsoft.com/office/drawing/2017/model3d" xmlns:o="urn:schemas-microsoft-com:office:office" xmlns:r="http://schemas.openxmlformats.org/officeDocument/2006/relationships" xmlns:m="http://schemas.openxmlformats.org/officeDocument/2006/math" xmlns:v="urn:schemas-microsoft-com:vml" xmlns:wp14="http://schemas.microsoft.com/office/word/2010/wordprocessingDrawing" xmlns:wp="http://schemas.openxmlformats.org/drawingml/2006/wordprocessingDrawing" xmlns:w10="urn:schemas-microsoft-com:office:word" xmlns:w="http://schemas.openxmlformats.org/wordprocessingml/2006/main" xmlns:w14="http://schemas.microsoft.com/office/word/2010/wordml" xmlns:w15="http://schemas.microsoft.com/office/word/2012/wordml" xmlns:w16cid="http://schemas.microsoft.com/office/word/2016/wordml/cid" xmlns:w16se="http://schemas.microsoft.com/office/word/2015/wordml/symex" xmlns:wpg="http://schemas.microsoft.com/office/word/2010/wordprocessingGroup" xmlns:wpi="http://schemas.microsoft.com/office/word/2010/wordprocessingInk" xmlns:wne="http://schemas.microsoft.com/office/word/2006/wordml" xmlns:wps="http://schemas.microsoft.com/office/word/2010/wordprocessingShape" xmlns:a="http://schemas.openxmlformats.org/drawingml/2006/main" xmlns:pic="http://schemas.openxmlformats.org/drawingml/2006/picture" xmlns:a14="http://schemas.microsoft.com/office/drawing/2010/main" mc:Ignorable="w14 w15 w16se w16cid wp14">
   <w:background w:color="FFFFFF"/>
   <w:body>
-    <w:p>
+    <w:p w14:noSpellErr="1">
       <w:pPr>
         <w:pStyle w:val="Titre"/>
-        <w:jc w:val="center"/>
-      </w:pPr>
-      <w:r>
+        <w:jc w:val="left"/>
+      </w:pPr>
+      <w:r>
+        <w:rPr>
+          <w:sz w:val="72"/>
+          <w:szCs w:val="72"/>
+        </w:rPr>
         <w:t>MongoDB</w:t>
       </w:r>
       <w:r>
+        <w:rPr>
+          <w:sz w:val="72"/>
+          <w:szCs w:val="72"/>
+        </w:rPr>
         <w:t xml:space="preserve"> report - DBLP</w:t>
       </w:r>
     </w:p>
@@ -28,63 +36,57 @@
           <w:sz w:val="24"/>
           <w:szCs w:val="24"/>
         </w:rPr>
-        <w:t xml:space="preserve">MANIP M'EBOBISSE </w:t>
-      </w:r>
+        <w:t xml:space="preserve">MANIP M'EBOBISSE Séthi-MOHAMED </w:t>
+      </w:r>
+      <w:proofErr w:type="spellStart"/>
       <w:r>
         <w:rPr>
           <w:sz w:val="24"/>
           <w:szCs w:val="24"/>
         </w:rPr>
-        <w:t>Sé</w:t>
-      </w:r>
+        <w:t>Soilhat</w:t>
+      </w:r>
+      <w:proofErr w:type="spellEnd"/>
       <w:r>
         <w:rPr>
           <w:sz w:val="24"/>
           <w:szCs w:val="24"/>
         </w:rPr>
-        <w:t xml:space="preserve">thi </w:t>
+        <w:t>-NGATCHA</w:t>
       </w:r>
       <w:r>
         <w:rPr>
           <w:sz w:val="24"/>
           <w:szCs w:val="24"/>
         </w:rPr>
-        <w:t>-</w:t>
+        <w:t xml:space="preserve"> </w:t>
       </w:r>
       <w:r>
         <w:rPr>
           <w:sz w:val="24"/>
           <w:szCs w:val="24"/>
         </w:rPr>
-        <w:t xml:space="preserve"> MOHAMED Soil</w:t>
-      </w:r>
-      <w:r>
-        <w:rPr>
-          <w:sz w:val="24"/>
-          <w:szCs w:val="24"/>
-        </w:rPr>
-        <w:t>h</w:t>
-      </w:r>
-      <w:r>
-        <w:rPr>
-          <w:sz w:val="24"/>
-          <w:szCs w:val="24"/>
-        </w:rPr>
-        <w:t>at - Ngatcha Nancy -ROMANO Léa</w:t>
+        <w:t>Nancy-ROMANO Léa</w:t>
+      </w:r>
+    </w:p>
+    <w:p w14:noSpellErr="1">
+      <w:pPr>
+        <w:pStyle w:val="Corps2"/>
+      </w:pPr>
+    </w:p>
+    <w:p w14:noSpellErr="1">
+      <w:pPr>
+        <w:pStyle w:val="Corps2"/>
+      </w:pPr>
+      <w:r>
+        <w:rPr/>
+        <w:t>13 février 2019</w:t>
       </w:r>
     </w:p>
     <w:p>
       <w:pPr>
-        <w:pStyle w:val="Titresecondaire"/>
-      </w:pPr>
-    </w:p>
-    <w:p>
-      <w:pPr>
         <w:pStyle w:val="Corps2"/>
       </w:pPr>
-      <w:r>
-        <w:t>13 février 2019</w:t>
-      </w:r>
       <w:r>
         <w:rPr>
           <w:noProof/>
@@ -171,11 +173,11 @@
           </mc:Choice>
           <mc:Fallback>
             <w:pict>
-              <v:group w14:anchorId="4CB97AF8" id="officeArt object" o:spid="_x0000_s1026" style="position:absolute;margin-left:57.6pt;margin-top:175.5pt;width:480.85pt;height:2pt;z-index:251659264;mso-wrap-distance-left:12pt;mso-wrap-distance-top:12pt;mso-wrap-distance-right:12pt;mso-wrap-distance-bottom:12pt;mso-position-horizontal-relative:page;mso-position-vertical-relative:page" coordsize="61066,254" o:gfxdata="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">
-                <v:line id="Shape 1073741827" o:spid="_x0000_s1027" style="position:absolute;visibility:visible;mso-wrap-style:square" from="0,254" to="61066,254" o:connectortype="straight" o:gfxdata="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" strokecolor="#008cb4 [3204]">
+              <v:group id="officeArt object" style="position:absolute;margin-left:57.6pt;margin-top:175.5pt;width:480.85pt;height:2pt;z-index:251659264;mso-wrap-distance-left:12pt;mso-wrap-distance-top:12pt;mso-wrap-distance-right:12pt;mso-wrap-distance-bottom:12pt;mso-position-horizontal-relative:page;mso-position-vertical-relative:page" coordsize="61066,254" o:spid="_x0000_s1026" w14:anchorId="4CB97AF8" o:gfxdata="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">
+                <v:line id="Shape 1073741827" style="position:absolute;visibility:visible;mso-wrap-style:square" o:spid="_x0000_s1027" strokecolor="#008cb4 [3204]" o:connectortype="straight" from="0,254" to="61066,254" o:gfxdata="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">
                   <v:stroke miterlimit="4" joinstyle="miter"/>
                 </v:line>
-                <v:line id="Shape 1073741828" o:spid="_x0000_s1028" style="position:absolute;visibility:visible;mso-wrap-style:square" from="0,0" to="61066,0" o:connectortype="straight" o:gfxdata="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" strokecolor="#008cb4 [3204]" strokeweight="1pt">
+                <v:line id="Shape 1073741828" style="position:absolute;visibility:visible;mso-wrap-style:square" o:spid="_x0000_s1028" strokecolor="#008cb4 [3204]" strokeweight="1pt" o:connectortype="straight" from="0,0" to="61066,0" o:gfxdata="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">
                   <v:stroke miterlimit="4" joinstyle="miter"/>
                 </v:line>
                 <w10:wrap anchorx="page" anchory="page"/>
@@ -190,7 +192,7 @@
         <w:pStyle w:val="Corps2"/>
       </w:pPr>
     </w:p>
-    <w:p>
+    <w:p w14:noSpellErr="1">
       <w:pPr>
         <w:pStyle w:val="Titre2"/>
         <w:numPr>
@@ -206,7 +208,33 @@
         <w:rPr>
           <w:lang w:val="en-GB"/>
         </w:rPr>
-        <w:t xml:space="preserve">How we import the </w:t>
+        <w:t xml:space="preserve">How </w:t>
+      </w:r>
+      <w:r>
+        <w:rPr>
+          <w:lang w:val="en-GB"/>
+        </w:rPr>
+        <w:t xml:space="preserve">do </w:t>
+      </w:r>
+      <w:r>
+        <w:rPr>
+          <w:lang w:val="en-GB"/>
+        </w:rPr>
+        <w:t xml:space="preserve">we import </w:t>
+      </w:r>
+      <w:proofErr w:type="gramStart"/>
+      <w:r>
+        <w:rPr>
+          <w:lang w:val="en-GB"/>
+        </w:rPr>
+        <w:t>the</w:t>
+      </w:r>
+      <w:proofErr w:type="gramEnd"/>
+      <w:r>
+        <w:rPr>
+          <w:lang w:val="en-GB"/>
+        </w:rPr>
+        <w:t xml:space="preserve"> </w:t>
       </w:r>
       <w:r>
         <w:rPr>
@@ -217,18 +245,2403 @@
     </w:p>
     <w:p>
       <w:pPr>
+        <w:spacing w:line="270" w:lineRule="exact"/>
+        <w:ind w:left="0"/>
+        <w:jc w:val="left"/>
+        <w:rPr>
+          <w:rFonts w:ascii="Calibri" w:hAnsi="Calibri" w:eastAsia="Calibri" w:cs="Calibri"/>
+          <w:b w:val="0"/>
+          <w:bCs w:val="0"/>
+          <w:i w:val="0"/>
+          <w:iCs w:val="0"/>
+          <w:noProof w:val="0"/>
+          <w:color w:val="000000" w:themeColor="text1" w:themeTint="FF" w:themeShade="FF"/>
+          <w:sz w:val="21"/>
+          <w:szCs w:val="21"/>
+          <w:lang w:val="fr-FR"/>
+        </w:rPr>
+      </w:pPr>
+      <w:proofErr w:type="spellStart"/>
+      <w:r>
+        <w:rPr>
+          <w:rFonts w:ascii="Calibri" w:hAnsi="Calibri" w:eastAsia="Calibri" w:cs="Calibri"/>
+          <w:b w:val="0"/>
+          <w:bCs w:val="0"/>
+          <w:i w:val="0"/>
+          <w:iCs w:val="0"/>
+          <w:noProof w:val="0"/>
+          <w:color w:val="000000" w:themeColor="text1" w:themeTint="FF" w:themeShade="FF"/>
+          <w:sz w:val="21"/>
+          <w:szCs w:val="21"/>
+          <w:lang w:val="fr-FR"/>
+        </w:rPr>
+        <w:t>mongoimport</w:t>
+      </w:r>
+      <w:proofErr w:type="spellEnd"/>
+      <w:r>
+        <w:rPr>
+          <w:rFonts w:ascii="Calibri" w:hAnsi="Calibri" w:eastAsia="Calibri" w:cs="Calibri"/>
+          <w:b w:val="0"/>
+          <w:bCs w:val="0"/>
+          <w:i w:val="0"/>
+          <w:iCs w:val="0"/>
+          <w:noProof w:val="0"/>
+          <w:color w:val="000000" w:themeColor="text1" w:themeTint="FF" w:themeShade="FF"/>
+          <w:sz w:val="21"/>
+          <w:szCs w:val="21"/>
+          <w:lang w:val="fr-FR"/>
+        </w:rPr>
+        <w:t xml:space="preserve"> --host localhost:27017 --</w:t>
+      </w:r>
+      <w:proofErr w:type="spellStart"/>
+      <w:r>
+        <w:rPr>
+          <w:rFonts w:ascii="Calibri" w:hAnsi="Calibri" w:eastAsia="Calibri" w:cs="Calibri"/>
+          <w:b w:val="0"/>
+          <w:bCs w:val="0"/>
+          <w:i w:val="0"/>
+          <w:iCs w:val="0"/>
+          <w:noProof w:val="0"/>
+          <w:color w:val="000000" w:themeColor="text1" w:themeTint="FF" w:themeShade="FF"/>
+          <w:sz w:val="21"/>
+          <w:szCs w:val="21"/>
+          <w:lang w:val="fr-FR"/>
+        </w:rPr>
+        <w:t>db</w:t>
+      </w:r>
+      <w:proofErr w:type="spellEnd"/>
+      <w:r>
+        <w:rPr>
+          <w:rFonts w:ascii="Calibri" w:hAnsi="Calibri" w:eastAsia="Calibri" w:cs="Calibri"/>
+          <w:b w:val="0"/>
+          <w:bCs w:val="0"/>
+          <w:i w:val="0"/>
+          <w:iCs w:val="0"/>
+          <w:noProof w:val="0"/>
+          <w:color w:val="000000" w:themeColor="text1" w:themeTint="FF" w:themeShade="FF"/>
+          <w:sz w:val="21"/>
+          <w:szCs w:val="21"/>
+          <w:lang w:val="fr-FR"/>
+        </w:rPr>
+        <w:t xml:space="preserve"> DBLP --collection </w:t>
+      </w:r>
+      <w:proofErr w:type="spellStart"/>
+      <w:r>
+        <w:rPr>
+          <w:rFonts w:ascii="Calibri" w:hAnsi="Calibri" w:eastAsia="Calibri" w:cs="Calibri"/>
+          <w:b w:val="0"/>
+          <w:bCs w:val="0"/>
+          <w:i w:val="0"/>
+          <w:iCs w:val="0"/>
+          <w:noProof w:val="0"/>
+          <w:color w:val="000000" w:themeColor="text1" w:themeTint="FF" w:themeShade="FF"/>
+          <w:sz w:val="21"/>
+          <w:szCs w:val="21"/>
+          <w:lang w:val="fr-FR"/>
+        </w:rPr>
+        <w:t>publis</w:t>
+      </w:r>
+      <w:proofErr w:type="spellEnd"/>
+      <w:r>
+        <w:rPr>
+          <w:rFonts w:ascii="Calibri" w:hAnsi="Calibri" w:eastAsia="Calibri" w:cs="Calibri"/>
+          <w:b w:val="0"/>
+          <w:bCs w:val="0"/>
+          <w:i w:val="0"/>
+          <w:iCs w:val="0"/>
+          <w:noProof w:val="0"/>
+          <w:color w:val="000000" w:themeColor="text1" w:themeTint="FF" w:themeShade="FF"/>
+          <w:sz w:val="21"/>
+          <w:szCs w:val="21"/>
+          <w:lang w:val="fr-FR"/>
+        </w:rPr>
+        <w:t xml:space="preserve"> --file "</w:t>
+      </w:r>
+      <w:proofErr w:type="spellStart"/>
+      <w:r>
+        <w:rPr>
+          <w:rFonts w:ascii="Calibri" w:hAnsi="Calibri" w:eastAsia="Calibri" w:cs="Calibri"/>
+          <w:b w:val="0"/>
+          <w:bCs w:val="0"/>
+          <w:i w:val="0"/>
+          <w:iCs w:val="0"/>
+          <w:noProof w:val="0"/>
+          <w:color w:val="000000" w:themeColor="text1" w:themeTint="FF" w:themeShade="FF"/>
+          <w:sz w:val="21"/>
+          <w:szCs w:val="21"/>
+          <w:lang w:val="fr-FR"/>
+        </w:rPr>
+        <w:t>path</w:t>
+      </w:r>
+      <w:proofErr w:type="spellEnd"/>
+      <w:r>
+        <w:rPr>
+          <w:rFonts w:ascii="Calibri" w:hAnsi="Calibri" w:eastAsia="Calibri" w:cs="Calibri"/>
+          <w:b w:val="0"/>
+          <w:bCs w:val="0"/>
+          <w:i w:val="0"/>
+          <w:iCs w:val="0"/>
+          <w:noProof w:val="0"/>
+          <w:color w:val="000000" w:themeColor="text1" w:themeTint="FF" w:themeShade="FF"/>
+          <w:sz w:val="21"/>
+          <w:szCs w:val="21"/>
+          <w:lang w:val="fr-FR"/>
+        </w:rPr>
+        <w:t>" --</w:t>
+      </w:r>
+      <w:proofErr w:type="spellStart"/>
+      <w:r>
+        <w:rPr>
+          <w:rFonts w:ascii="Calibri" w:hAnsi="Calibri" w:eastAsia="Calibri" w:cs="Calibri"/>
+          <w:b w:val="0"/>
+          <w:bCs w:val="0"/>
+          <w:i w:val="0"/>
+          <w:iCs w:val="0"/>
+          <w:noProof w:val="0"/>
+          <w:color w:val="000000" w:themeColor="text1" w:themeTint="FF" w:themeShade="FF"/>
+          <w:sz w:val="21"/>
+          <w:szCs w:val="21"/>
+          <w:lang w:val="fr-FR"/>
+        </w:rPr>
+        <w:t>jsonArray</w:t>
+      </w:r>
+      <w:proofErr w:type="spellEnd"/>
+    </w:p>
+    <w:p>
+      <w:pPr>
         <w:pStyle w:val="Corps2"/>
         <w:rPr>
           <w:lang w:val="en-US"/>
         </w:rPr>
       </w:pPr>
-      <w:bookmarkStart w:id="0" w:name="_GoBack"/>
+    </w:p>
+    <w:p w14:noSpellErr="1">
+      <w:pPr>
+        <w:pStyle w:val="Corps2"/>
+        <w:numPr>
+          <w:ilvl w:val="0"/>
+          <w:numId w:val="2"/>
+        </w:numPr>
+        <w:rPr>
+          <w:color w:val="000000" w:themeColor="text1" w:themeTint="FF" w:themeShade="FF"/>
+          <w:sz w:val="24"/>
+          <w:szCs w:val="24"/>
+          <w:lang w:val="en-US"/>
+        </w:rPr>
+      </w:pPr>
+      <w:bookmarkStart w:name="_GoBack" w:id="0"/>
       <w:bookmarkEnd w:id="0"/>
+      <w:r>
+        <w:rPr>
+          <w:b w:val="1"/>
+          <w:bCs w:val="1"/>
+          <w:lang w:val="en-US"/>
+        </w:rPr>
+        <w:t>Simple queries</w:t>
+      </w:r>
+    </w:p>
+    <w:p>
+      <w:pPr>
+        <w:pStyle w:val="Corps2"/>
+        <w:rPr>
+          <w:lang w:val="en-US"/>
+        </w:rPr>
+      </w:pPr>
+    </w:p>
+    <w:p w14:noSpellErr="1"/>
+    <w:p>
+      <w:pPr>
+        <w:pStyle w:val="ListParagraph"/>
+        <w:numPr>
+          <w:ilvl w:val="0"/>
+          <w:numId w:val="11"/>
+        </w:numPr>
+        <w:rPr>
+          <w:sz w:val="24"/>
+          <w:szCs w:val="24"/>
+        </w:rPr>
+      </w:pPr>
+      <w:r>
+        <w:rPr>
+          <w:rFonts w:ascii="Times New Roman" w:hAnsi="Times New Roman" w:eastAsia="Times New Roman" w:cs="Times New Roman"/>
+          <w:noProof w:val="0"/>
+          <w:sz w:val="24"/>
+          <w:szCs w:val="24"/>
+          <w:lang w:val="en-US"/>
+        </w:rPr>
+        <w:t xml:space="preserve">Find all books written by </w:t>
+      </w:r>
+      <w:proofErr w:type="spellStart"/>
+      <w:r>
+        <w:rPr>
+          <w:rFonts w:ascii="Times New Roman" w:hAnsi="Times New Roman" w:eastAsia="Times New Roman" w:cs="Times New Roman"/>
+          <w:noProof w:val="0"/>
+          <w:sz w:val="24"/>
+          <w:szCs w:val="24"/>
+          <w:lang w:val="en-US"/>
+        </w:rPr>
+        <w:t>Dov</w:t>
+      </w:r>
+      <w:proofErr w:type="spellEnd"/>
+      <w:r>
+        <w:rPr>
+          <w:rFonts w:ascii="Times New Roman" w:hAnsi="Times New Roman" w:eastAsia="Times New Roman" w:cs="Times New Roman"/>
+          <w:noProof w:val="0"/>
+          <w:sz w:val="24"/>
+          <w:szCs w:val="24"/>
+          <w:lang w:val="en-US"/>
+        </w:rPr>
+        <w:t xml:space="preserve"> M. Gabbay and print only the title.</w:t>
+      </w:r>
+    </w:p>
+    <w:p w14:noSpellErr="1">
+      <w:r>
+        <w:br/>
+      </w:r>
+    </w:p>
+    <w:p>
+      <w:proofErr w:type="spellStart"/>
+      <w:r>
+        <w:rPr>
+          <w:rFonts w:ascii="Times New Roman" w:hAnsi="Times New Roman" w:eastAsia="Times New Roman" w:cs="Times New Roman"/>
+          <w:b w:val="1"/>
+          <w:bCs w:val="1"/>
+          <w:noProof w:val="0"/>
+          <w:sz w:val="24"/>
+          <w:szCs w:val="24"/>
+          <w:lang w:val="en-US"/>
+        </w:rPr>
+        <w:t>db.dblp.find</w:t>
+      </w:r>
+      <w:proofErr w:type="spellEnd"/>
+      <w:r>
+        <w:rPr>
+          <w:rFonts w:ascii="Times New Roman" w:hAnsi="Times New Roman" w:eastAsia="Times New Roman" w:cs="Times New Roman"/>
+          <w:b w:val="1"/>
+          <w:bCs w:val="1"/>
+          <w:noProof w:val="0"/>
+          <w:sz w:val="24"/>
+          <w:szCs w:val="24"/>
+          <w:lang w:val="en-US"/>
+        </w:rPr>
+        <w:t>({"authors" : "</w:t>
+      </w:r>
+      <w:proofErr w:type="spellStart"/>
+      <w:r>
+        <w:rPr>
+          <w:rFonts w:ascii="Times New Roman" w:hAnsi="Times New Roman" w:eastAsia="Times New Roman" w:cs="Times New Roman"/>
+          <w:b w:val="1"/>
+          <w:bCs w:val="1"/>
+          <w:noProof w:val="0"/>
+          <w:sz w:val="24"/>
+          <w:szCs w:val="24"/>
+          <w:lang w:val="en-US"/>
+        </w:rPr>
+        <w:t>Dov</w:t>
+      </w:r>
+      <w:proofErr w:type="spellEnd"/>
+      <w:r>
+        <w:rPr>
+          <w:rFonts w:ascii="Times New Roman" w:hAnsi="Times New Roman" w:eastAsia="Times New Roman" w:cs="Times New Roman"/>
+          <w:b w:val="1"/>
+          <w:bCs w:val="1"/>
+          <w:noProof w:val="0"/>
+          <w:sz w:val="24"/>
+          <w:szCs w:val="24"/>
+          <w:lang w:val="en-US"/>
+        </w:rPr>
+        <w:t xml:space="preserve"> M. Gabbay"},{"title" : 1, "_id" : 0})</w:t>
+      </w:r>
+    </w:p>
+    <w:p w14:noSpellErr="1">
+      <w:pPr>
+        <w:pStyle w:val="Normal"/>
+      </w:pPr>
+    </w:p>
+    <w:p w14:noSpellErr="1">
+      <w:pPr>
+        <w:pStyle w:val="Corps2"/>
+      </w:pPr>
+      <w:r>
+        <w:drawing>
+          <wp:inline wp14:editId="6E830C03" wp14:anchorId="67BB7608">
+            <wp:extent cx="4572000" cy="1619250"/>
+            <wp:effectExtent l="0" t="0" r="0" b="0"/>
+            <wp:docPr id="445516246" name="Image" title=""/>
+            <wp:cNvGraphicFramePr>
+              <a:graphicFrameLocks noChangeAspect="1"/>
+            </wp:cNvGraphicFramePr>
+            <a:graphic>
+              <a:graphicData uri="http://schemas.openxmlformats.org/drawingml/2006/picture">
+                <pic:pic>
+                  <pic:nvPicPr>
+                    <pic:cNvPr id="0" name="Image"/>
+                    <pic:cNvPicPr/>
+                  </pic:nvPicPr>
+                  <pic:blipFill>
+                    <a:blip r:embed="R2db7cf1c41e6401d">
+                      <a:extLst>
+                        <a:ext xmlns:a="http://schemas.openxmlformats.org/drawingml/2006/main" uri="{28A0092B-C50C-407E-A947-70E740481C1C}">
+                          <a14:useLocalDpi val="0"/>
+                        </a:ext>
+                      </a:extLst>
+                    </a:blip>
+                    <a:stretch>
+                      <a:fillRect/>
+                    </a:stretch>
+                  </pic:blipFill>
+                  <pic:spPr>
+                    <a:xfrm>
+                      <a:off x="0" y="0"/>
+                      <a:ext cx="4572000" cy="1619250"/>
+                    </a:xfrm>
+                    <a:prstGeom prst="rect">
+                      <a:avLst/>
+                    </a:prstGeom>
+                  </pic:spPr>
+                </pic:pic>
+              </a:graphicData>
+            </a:graphic>
+          </wp:inline>
+        </w:drawing>
+      </w:r>
+    </w:p>
+    <w:p w14:noSpellErr="1">
+      <w:pPr>
+        <w:pStyle w:val="Corps2"/>
+      </w:pPr>
+    </w:p>
+    <w:p>
+      <w:pPr>
+        <w:pStyle w:val="ListParagraph"/>
+        <w:numPr>
+          <w:ilvl w:val="0"/>
+          <w:numId w:val="12"/>
+        </w:numPr>
+        <w:rPr>
+          <w:sz w:val="24"/>
+          <w:szCs w:val="24"/>
+        </w:rPr>
+      </w:pPr>
+      <w:proofErr w:type="spellStart"/>
+      <w:r>
+        <w:rPr>
+          <w:noProof w:val="0"/>
+          <w:lang w:val="fr-FR"/>
+        </w:rPr>
+        <w:t>Find</w:t>
+      </w:r>
+      <w:proofErr w:type="spellEnd"/>
+      <w:r>
+        <w:rPr>
+          <w:noProof w:val="0"/>
+          <w:lang w:val="fr-FR"/>
+        </w:rPr>
+        <w:t xml:space="preserve"> books or articles </w:t>
+      </w:r>
+      <w:proofErr w:type="spellStart"/>
+      <w:r>
+        <w:rPr>
+          <w:noProof w:val="0"/>
+          <w:lang w:val="fr-FR"/>
+        </w:rPr>
+        <w:t>written</w:t>
+      </w:r>
+      <w:proofErr w:type="spellEnd"/>
+      <w:r>
+        <w:rPr>
+          <w:noProof w:val="0"/>
+          <w:lang w:val="fr-FR"/>
+        </w:rPr>
+        <w:t xml:space="preserve"> </w:t>
+      </w:r>
+      <w:proofErr w:type="spellStart"/>
+      <w:r>
+        <w:rPr>
+          <w:noProof w:val="0"/>
+          <w:lang w:val="fr-FR"/>
+        </w:rPr>
+        <w:t>before</w:t>
+      </w:r>
+      <w:proofErr w:type="spellEnd"/>
+      <w:r>
+        <w:rPr>
+          <w:noProof w:val="0"/>
+          <w:lang w:val="fr-FR"/>
+        </w:rPr>
+        <w:t xml:space="preserve"> 2010</w:t>
+      </w:r>
+    </w:p>
+    <w:p w14:noSpellErr="1">
+      <w:r>
+        <w:br/>
+      </w:r>
+    </w:p>
+    <w:p>
+      <w:proofErr w:type="spellStart"/>
+      <w:r>
+        <w:rPr>
+          <w:b w:val="1"/>
+          <w:bCs w:val="1"/>
+          <w:noProof w:val="0"/>
+          <w:lang w:val="fr-FR"/>
+        </w:rPr>
+        <w:t>db.dblp.find</w:t>
+      </w:r>
+      <w:proofErr w:type="spellEnd"/>
+      <w:r>
+        <w:rPr>
+          <w:b w:val="1"/>
+          <w:bCs w:val="1"/>
+          <w:noProof w:val="0"/>
+          <w:lang w:val="fr-FR"/>
+        </w:rPr>
+        <w:t>({"</w:t>
+      </w:r>
+      <w:proofErr w:type="spellStart"/>
+      <w:r>
+        <w:rPr>
+          <w:b w:val="1"/>
+          <w:bCs w:val="1"/>
+          <w:noProof w:val="0"/>
+          <w:lang w:val="fr-FR"/>
+        </w:rPr>
+        <w:t>year</w:t>
+      </w:r>
+      <w:proofErr w:type="spellEnd"/>
+      <w:r>
+        <w:rPr>
+          <w:b w:val="1"/>
+          <w:bCs w:val="1"/>
+          <w:noProof w:val="0"/>
+          <w:lang w:val="fr-FR"/>
+        </w:rPr>
+        <w:t>" : {$</w:t>
+      </w:r>
+      <w:proofErr w:type="spellStart"/>
+      <w:r>
+        <w:rPr>
+          <w:b w:val="1"/>
+          <w:bCs w:val="1"/>
+          <w:noProof w:val="0"/>
+          <w:lang w:val="fr-FR"/>
+        </w:rPr>
+        <w:t>lte</w:t>
+      </w:r>
+      <w:proofErr w:type="spellEnd"/>
+      <w:r>
+        <w:rPr>
+          <w:b w:val="1"/>
+          <w:bCs w:val="1"/>
+          <w:noProof w:val="0"/>
+          <w:lang w:val="fr-FR"/>
+        </w:rPr>
+        <w:t xml:space="preserve"> : 2010}},{"</w:t>
+      </w:r>
+      <w:proofErr w:type="spellStart"/>
+      <w:r>
+        <w:rPr>
+          <w:b w:val="1"/>
+          <w:bCs w:val="1"/>
+          <w:noProof w:val="0"/>
+          <w:lang w:val="fr-FR"/>
+        </w:rPr>
+        <w:t>title</w:t>
+      </w:r>
+      <w:proofErr w:type="spellEnd"/>
+      <w:r>
+        <w:rPr>
+          <w:b w:val="1"/>
+          <w:bCs w:val="1"/>
+          <w:noProof w:val="0"/>
+          <w:lang w:val="fr-FR"/>
+        </w:rPr>
+        <w:t>" : 1, "</w:t>
+      </w:r>
+      <w:proofErr w:type="spellStart"/>
+      <w:r>
+        <w:rPr>
+          <w:b w:val="1"/>
+          <w:bCs w:val="1"/>
+          <w:noProof w:val="0"/>
+          <w:lang w:val="fr-FR"/>
+        </w:rPr>
+        <w:t>year</w:t>
+      </w:r>
+      <w:proofErr w:type="spellEnd"/>
+      <w:r>
+        <w:rPr>
+          <w:b w:val="1"/>
+          <w:bCs w:val="1"/>
+          <w:noProof w:val="0"/>
+          <w:lang w:val="fr-FR"/>
+        </w:rPr>
+        <w:t xml:space="preserve">" : 1}) </w:t>
+      </w:r>
+    </w:p>
+    <w:p w14:noSpellErr="1">
+      <w:pPr>
+        <w:pStyle w:val="Corps2"/>
+      </w:pPr>
+      <w:r>
+        <w:drawing>
+          <wp:inline wp14:editId="6553DECB" wp14:anchorId="7F4EF755">
+            <wp:extent cx="5534526" cy="1752600"/>
+            <wp:effectExtent l="0" t="0" r="0" b="0"/>
+            <wp:docPr id="306273442" name="Image" title=""/>
+            <wp:cNvGraphicFramePr>
+              <a:graphicFrameLocks noChangeAspect="1"/>
+            </wp:cNvGraphicFramePr>
+            <a:graphic>
+              <a:graphicData uri="http://schemas.openxmlformats.org/drawingml/2006/picture">
+                <pic:pic>
+                  <pic:nvPicPr>
+                    <pic:cNvPr id="0" name="Image"/>
+                    <pic:cNvPicPr/>
+                  </pic:nvPicPr>
+                  <pic:blipFill>
+                    <a:blip r:embed="R40e1f959bcbb43d8">
+                      <a:extLst>
+                        <a:ext xmlns:a="http://schemas.openxmlformats.org/drawingml/2006/main" uri="{28A0092B-C50C-407E-A947-70E740481C1C}">
+                          <a14:useLocalDpi val="0"/>
+                        </a:ext>
+                      </a:extLst>
+                    </a:blip>
+                    <a:stretch>
+                      <a:fillRect/>
+                    </a:stretch>
+                  </pic:blipFill>
+                  <pic:spPr>
+                    <a:xfrm>
+                      <a:off x="0" y="0"/>
+                      <a:ext cx="5534526" cy="1752600"/>
+                    </a:xfrm>
+                    <a:prstGeom prst="rect">
+                      <a:avLst/>
+                    </a:prstGeom>
+                  </pic:spPr>
+                </pic:pic>
+              </a:graphicData>
+            </a:graphic>
+          </wp:inline>
+        </w:drawing>
+      </w:r>
+    </w:p>
+    <w:p>
+      <w:pPr>
+        <w:rPr>
+          <w:noProof w:val="0"/>
+          <w:lang w:val="fr-FR"/>
+        </w:rPr>
+      </w:pPr>
+    </w:p>
+    <w:p>
+      <w:pPr>
+        <w:pStyle w:val="Normal"/>
+        <w:rPr>
+          <w:noProof w:val="0"/>
+          <w:lang w:val="fr-FR"/>
+        </w:rPr>
+      </w:pPr>
+    </w:p>
+    <w:p>
+      <w:pPr>
+        <w:pStyle w:val="Normal"/>
+        <w:rPr>
+          <w:noProof w:val="0"/>
+          <w:lang w:val="fr-FR"/>
+        </w:rPr>
+      </w:pPr>
+    </w:p>
+    <w:p>
+      <w:pPr>
+        <w:pStyle w:val="Normal"/>
+        <w:rPr>
+          <w:noProof w:val="0"/>
+          <w:lang w:val="fr-FR"/>
+        </w:rPr>
+      </w:pPr>
+    </w:p>
+    <w:p>
+      <w:pPr>
+        <w:pStyle w:val="Normal"/>
+        <w:rPr>
+          <w:noProof w:val="0"/>
+          <w:lang w:val="fr-FR"/>
+        </w:rPr>
+      </w:pPr>
+    </w:p>
+    <w:p>
+      <w:pPr>
+        <w:pStyle w:val="Normal"/>
+        <w:rPr>
+          <w:noProof w:val="0"/>
+          <w:lang w:val="fr-FR"/>
+        </w:rPr>
+      </w:pPr>
+    </w:p>
+    <w:p>
+      <w:pPr>
+        <w:pStyle w:val="Normal"/>
+        <w:rPr>
+          <w:noProof w:val="0"/>
+          <w:lang w:val="fr-FR"/>
+        </w:rPr>
+      </w:pPr>
+    </w:p>
+    <w:p>
+      <w:pPr>
+        <w:pStyle w:val="Normal"/>
+        <w:rPr>
+          <w:noProof w:val="0"/>
+          <w:lang w:val="fr-FR"/>
+        </w:rPr>
+      </w:pPr>
+    </w:p>
+    <w:p>
+      <w:pPr>
+        <w:pStyle w:val="Normal"/>
+        <w:rPr>
+          <w:noProof w:val="0"/>
+          <w:lang w:val="fr-FR"/>
+        </w:rPr>
+      </w:pPr>
+    </w:p>
+    <w:p>
+      <w:pPr>
+        <w:pStyle w:val="ListParagraph"/>
+        <w:numPr>
+          <w:ilvl w:val="0"/>
+          <w:numId w:val="13"/>
+        </w:numPr>
+        <w:rPr>
+          <w:sz w:val="24"/>
+          <w:szCs w:val="24"/>
+        </w:rPr>
+      </w:pPr>
+      <w:proofErr w:type="spellStart"/>
+      <w:r>
+        <w:rPr>
+          <w:noProof w:val="0"/>
+          <w:lang w:val="fr-FR"/>
+        </w:rPr>
+        <w:t>Findthe</w:t>
+      </w:r>
+      <w:proofErr w:type="spellEnd"/>
+      <w:r>
+        <w:rPr>
+          <w:noProof w:val="0"/>
+          <w:lang w:val="fr-FR"/>
+        </w:rPr>
+        <w:t xml:space="preserve"> </w:t>
+      </w:r>
+      <w:proofErr w:type="spellStart"/>
+      <w:r>
+        <w:rPr>
+          <w:noProof w:val="0"/>
+          <w:lang w:val="fr-FR"/>
+        </w:rPr>
+        <w:t>number</w:t>
+      </w:r>
+      <w:proofErr w:type="spellEnd"/>
+      <w:r>
+        <w:rPr>
+          <w:noProof w:val="0"/>
+          <w:lang w:val="fr-FR"/>
+        </w:rPr>
+        <w:t xml:space="preserve"> of books in the </w:t>
+      </w:r>
+      <w:proofErr w:type="spellStart"/>
+      <w:r>
+        <w:rPr>
+          <w:noProof w:val="0"/>
+          <w:lang w:val="fr-FR"/>
+        </w:rPr>
+        <w:t>database</w:t>
+      </w:r>
+      <w:proofErr w:type="spellEnd"/>
+    </w:p>
+    <w:p w14:noSpellErr="1">
+      <w:r>
+        <w:br/>
+      </w:r>
+    </w:p>
+    <w:p>
+      <w:proofErr w:type="spellStart"/>
+      <w:r>
+        <w:rPr>
+          <w:b w:val="1"/>
+          <w:bCs w:val="1"/>
+          <w:noProof w:val="0"/>
+          <w:lang w:val="fr-FR"/>
+        </w:rPr>
+        <w:t>db.dblp.count</w:t>
+      </w:r>
+      <w:proofErr w:type="spellEnd"/>
+      <w:r>
+        <w:rPr>
+          <w:b w:val="1"/>
+          <w:bCs w:val="1"/>
+          <w:noProof w:val="0"/>
+          <w:lang w:val="fr-FR"/>
+        </w:rPr>
+        <w:t>({"type" : « Book"});</w:t>
+      </w:r>
+    </w:p>
+    <w:p w14:noSpellErr="1">
+      <w:pPr>
+        <w:pStyle w:val="Corps2"/>
+      </w:pPr>
+    </w:p>
+    <w:p w14:noSpellErr="1">
+      <w:pPr>
+        <w:pStyle w:val="Corps2"/>
+      </w:pPr>
+      <w:r>
+        <w:drawing>
+          <wp:inline wp14:editId="54B448C6" wp14:anchorId="6F3E5336">
+            <wp:extent cx="3905250" cy="1466850"/>
+            <wp:effectExtent l="0" t="0" r="0" b="0"/>
+            <wp:docPr id="1859227452" name="Image" title=""/>
+            <wp:cNvGraphicFramePr>
+              <a:graphicFrameLocks noChangeAspect="1"/>
+            </wp:cNvGraphicFramePr>
+            <a:graphic>
+              <a:graphicData uri="http://schemas.openxmlformats.org/drawingml/2006/picture">
+                <pic:pic>
+                  <pic:nvPicPr>
+                    <pic:cNvPr id="0" name="Image"/>
+                    <pic:cNvPicPr/>
+                  </pic:nvPicPr>
+                  <pic:blipFill>
+                    <a:blip r:embed="Rc4d737202b8a48f3">
+                      <a:extLst>
+                        <a:ext xmlns:a="http://schemas.openxmlformats.org/drawingml/2006/main" uri="{28A0092B-C50C-407E-A947-70E740481C1C}">
+                          <a14:useLocalDpi val="0"/>
+                        </a:ext>
+                      </a:extLst>
+                    </a:blip>
+                    <a:stretch>
+                      <a:fillRect/>
+                    </a:stretch>
+                  </pic:blipFill>
+                  <pic:spPr>
+                    <a:xfrm>
+                      <a:off x="0" y="0"/>
+                      <a:ext cx="3905250" cy="1466850"/>
+                    </a:xfrm>
+                    <a:prstGeom prst="rect">
+                      <a:avLst/>
+                    </a:prstGeom>
+                  </pic:spPr>
+                </pic:pic>
+              </a:graphicData>
+            </a:graphic>
+          </wp:inline>
+        </w:drawing>
+      </w:r>
+    </w:p>
+    <w:p w14:noSpellErr="1">
+      <w:pPr>
+        <w:pStyle w:val="Corps2"/>
+      </w:pPr>
+    </w:p>
+    <w:p>
+      <w:pPr>
+        <w:pStyle w:val="ListParagraph"/>
+        <w:numPr>
+          <w:ilvl w:val="0"/>
+          <w:numId w:val="14"/>
+        </w:numPr>
+        <w:rPr>
+          <w:sz w:val="24"/>
+          <w:szCs w:val="24"/>
+        </w:rPr>
+      </w:pPr>
+      <w:proofErr w:type="spellStart"/>
+      <w:r>
+        <w:rPr>
+          <w:noProof w:val="0"/>
+          <w:lang w:val="fr-FR"/>
+        </w:rPr>
+        <w:t>Find</w:t>
+      </w:r>
+      <w:proofErr w:type="spellEnd"/>
+      <w:r>
+        <w:rPr>
+          <w:noProof w:val="0"/>
+          <w:lang w:val="fr-FR"/>
+        </w:rPr>
+        <w:t xml:space="preserve"> the </w:t>
+      </w:r>
+      <w:proofErr w:type="spellStart"/>
+      <w:r>
+        <w:rPr>
+          <w:noProof w:val="0"/>
+          <w:lang w:val="fr-FR"/>
+        </w:rPr>
+        <w:t>authors</w:t>
+      </w:r>
+      <w:proofErr w:type="spellEnd"/>
+      <w:r>
+        <w:rPr>
+          <w:noProof w:val="0"/>
+          <w:lang w:val="fr-FR"/>
+        </w:rPr>
+        <w:t xml:space="preserve"> of the book "The </w:t>
+      </w:r>
+      <w:proofErr w:type="spellStart"/>
+      <w:r>
+        <w:rPr>
+          <w:noProof w:val="0"/>
+          <w:lang w:val="fr-FR"/>
+        </w:rPr>
+        <w:t>Complexity</w:t>
+      </w:r>
+      <w:proofErr w:type="spellEnd"/>
+      <w:r>
+        <w:rPr>
+          <w:noProof w:val="0"/>
+          <w:lang w:val="fr-FR"/>
+        </w:rPr>
+        <w:t xml:space="preserve"> of </w:t>
+      </w:r>
+      <w:proofErr w:type="spellStart"/>
+      <w:r>
+        <w:rPr>
+          <w:noProof w:val="0"/>
+          <w:lang w:val="fr-FR"/>
+        </w:rPr>
+        <w:t>Valued</w:t>
+      </w:r>
+      <w:proofErr w:type="spellEnd"/>
+      <w:r>
+        <w:rPr>
+          <w:noProof w:val="0"/>
+          <w:lang w:val="fr-FR"/>
+        </w:rPr>
+        <w:t xml:space="preserve"> </w:t>
+      </w:r>
+      <w:proofErr w:type="spellStart"/>
+      <w:r>
+        <w:rPr>
+          <w:noProof w:val="0"/>
+          <w:lang w:val="fr-FR"/>
+        </w:rPr>
+        <w:t>Constraint</w:t>
+      </w:r>
+      <w:proofErr w:type="spellEnd"/>
+      <w:r>
+        <w:rPr>
+          <w:noProof w:val="0"/>
+          <w:lang w:val="fr-FR"/>
+        </w:rPr>
+        <w:t xml:space="preserve"> Satisfaction </w:t>
+      </w:r>
+      <w:proofErr w:type="spellStart"/>
+      <w:r>
+        <w:rPr>
+          <w:noProof w:val="0"/>
+          <w:lang w:val="fr-FR"/>
+        </w:rPr>
+        <w:t>Problems</w:t>
+      </w:r>
+      <w:proofErr w:type="spellEnd"/>
+      <w:r>
+        <w:rPr>
+          <w:noProof w:val="0"/>
+          <w:lang w:val="fr-FR"/>
+        </w:rPr>
+        <w:t xml:space="preserve"> »</w:t>
+      </w:r>
+    </w:p>
+    <w:p w14:noSpellErr="1">
+      <w:r>
+        <w:br/>
+      </w:r>
+    </w:p>
+    <w:p>
+      <w:proofErr w:type="spellStart"/>
+      <w:r>
+        <w:rPr>
+          <w:b w:val="1"/>
+          <w:bCs w:val="1"/>
+          <w:noProof w:val="0"/>
+          <w:lang w:val="fr-FR"/>
+        </w:rPr>
+        <w:t>db.dblp.find</w:t>
+      </w:r>
+      <w:proofErr w:type="spellEnd"/>
+      <w:r>
+        <w:rPr>
+          <w:b w:val="1"/>
+          <w:bCs w:val="1"/>
+          <w:noProof w:val="0"/>
+          <w:lang w:val="fr-FR"/>
+        </w:rPr>
+        <w:t>({"</w:t>
+      </w:r>
+      <w:proofErr w:type="spellStart"/>
+      <w:r>
+        <w:rPr>
+          <w:b w:val="1"/>
+          <w:bCs w:val="1"/>
+          <w:noProof w:val="0"/>
+          <w:lang w:val="fr-FR"/>
+        </w:rPr>
+        <w:t>title</w:t>
+      </w:r>
+      <w:proofErr w:type="spellEnd"/>
+      <w:r>
+        <w:rPr>
+          <w:b w:val="1"/>
+          <w:bCs w:val="1"/>
+          <w:noProof w:val="0"/>
+          <w:lang w:val="fr-FR"/>
+        </w:rPr>
+        <w:t xml:space="preserve">" :"The </w:t>
+      </w:r>
+      <w:proofErr w:type="spellStart"/>
+      <w:r>
+        <w:rPr>
+          <w:b w:val="1"/>
+          <w:bCs w:val="1"/>
+          <w:noProof w:val="0"/>
+          <w:lang w:val="fr-FR"/>
+        </w:rPr>
+        <w:t>Complexity</w:t>
+      </w:r>
+      <w:proofErr w:type="spellEnd"/>
+      <w:r>
+        <w:rPr>
+          <w:b w:val="1"/>
+          <w:bCs w:val="1"/>
+          <w:noProof w:val="0"/>
+          <w:lang w:val="fr-FR"/>
+        </w:rPr>
+        <w:t xml:space="preserve"> of </w:t>
+      </w:r>
+      <w:proofErr w:type="spellStart"/>
+      <w:r>
+        <w:rPr>
+          <w:b w:val="1"/>
+          <w:bCs w:val="1"/>
+          <w:noProof w:val="0"/>
+          <w:lang w:val="fr-FR"/>
+        </w:rPr>
+        <w:t>Valued</w:t>
+      </w:r>
+      <w:proofErr w:type="spellEnd"/>
+      <w:r>
+        <w:rPr>
+          <w:b w:val="1"/>
+          <w:bCs w:val="1"/>
+          <w:noProof w:val="0"/>
+          <w:lang w:val="fr-FR"/>
+        </w:rPr>
+        <w:t xml:space="preserve"> </w:t>
+      </w:r>
+      <w:proofErr w:type="spellStart"/>
+      <w:r>
+        <w:rPr>
+          <w:b w:val="1"/>
+          <w:bCs w:val="1"/>
+          <w:noProof w:val="0"/>
+          <w:lang w:val="fr-FR"/>
+        </w:rPr>
+        <w:t>Constraint</w:t>
+      </w:r>
+      <w:proofErr w:type="spellEnd"/>
+      <w:r>
+        <w:rPr>
+          <w:b w:val="1"/>
+          <w:bCs w:val="1"/>
+          <w:noProof w:val="0"/>
+          <w:lang w:val="fr-FR"/>
+        </w:rPr>
+        <w:t xml:space="preserve"> Satisfaction </w:t>
+      </w:r>
+      <w:proofErr w:type="spellStart"/>
+      <w:r>
+        <w:rPr>
+          <w:b w:val="1"/>
+          <w:bCs w:val="1"/>
+          <w:noProof w:val="0"/>
+          <w:lang w:val="fr-FR"/>
+        </w:rPr>
+        <w:t>Problems</w:t>
+      </w:r>
+      <w:proofErr w:type="spellEnd"/>
+      <w:r>
+        <w:rPr>
+          <w:b w:val="1"/>
+          <w:bCs w:val="1"/>
+          <w:noProof w:val="0"/>
+          <w:lang w:val="fr-FR"/>
+        </w:rPr>
+        <w:t>"},{"</w:t>
+      </w:r>
+      <w:proofErr w:type="spellStart"/>
+      <w:r>
+        <w:rPr>
+          <w:b w:val="1"/>
+          <w:bCs w:val="1"/>
+          <w:noProof w:val="0"/>
+          <w:lang w:val="fr-FR"/>
+        </w:rPr>
+        <w:t>title</w:t>
+      </w:r>
+      <w:proofErr w:type="spellEnd"/>
+      <w:r>
+        <w:rPr>
+          <w:b w:val="1"/>
+          <w:bCs w:val="1"/>
+          <w:noProof w:val="0"/>
+          <w:lang w:val="fr-FR"/>
+        </w:rPr>
+        <w:t>" : 1, "_id" : 0,"authors" : 1})</w:t>
+      </w:r>
+    </w:p>
+    <w:p w14:noSpellErr="1">
+      <w:pPr>
+        <w:pStyle w:val="Corps2"/>
+      </w:pPr>
+      <w:r>
+        <w:drawing>
+          <wp:inline wp14:editId="73484157" wp14:anchorId="424A0FCC">
+            <wp:extent cx="4572000" cy="904875"/>
+            <wp:effectExtent l="0" t="0" r="0" b="0"/>
+            <wp:docPr id="76498579" name="Image" title=""/>
+            <wp:cNvGraphicFramePr>
+              <a:graphicFrameLocks noChangeAspect="1"/>
+            </wp:cNvGraphicFramePr>
+            <a:graphic>
+              <a:graphicData uri="http://schemas.openxmlformats.org/drawingml/2006/picture">
+                <pic:pic>
+                  <pic:nvPicPr>
+                    <pic:cNvPr id="0" name="Image"/>
+                    <pic:cNvPicPr/>
+                  </pic:nvPicPr>
+                  <pic:blipFill>
+                    <a:blip r:embed="R4984cc076fba4bc2">
+                      <a:extLst>
+                        <a:ext xmlns:a="http://schemas.openxmlformats.org/drawingml/2006/main" uri="{28A0092B-C50C-407E-A947-70E740481C1C}">
+                          <a14:useLocalDpi val="0"/>
+                        </a:ext>
+                      </a:extLst>
+                    </a:blip>
+                    <a:stretch>
+                      <a:fillRect/>
+                    </a:stretch>
+                  </pic:blipFill>
+                  <pic:spPr>
+                    <a:xfrm>
+                      <a:off x="0" y="0"/>
+                      <a:ext cx="4572000" cy="904875"/>
+                    </a:xfrm>
+                    <a:prstGeom prst="rect">
+                      <a:avLst/>
+                    </a:prstGeom>
+                  </pic:spPr>
+                </pic:pic>
+              </a:graphicData>
+            </a:graphic>
+          </wp:inline>
+        </w:drawing>
+      </w:r>
+    </w:p>
+    <w:p w14:noSpellErr="1">
+      <w:pPr>
+        <w:pStyle w:val="Corps2"/>
+      </w:pPr>
+    </w:p>
+    <w:p w14:noSpellErr="1">
+      <w:pPr>
+        <w:pStyle w:val="Corps2"/>
+      </w:pPr>
+    </w:p>
+    <w:p w14:noSpellErr="1">
+      <w:pPr>
+        <w:pStyle w:val="Corps2"/>
+      </w:pPr>
+    </w:p>
+    <w:p w14:noSpellErr="1">
+      <w:pPr>
+        <w:pStyle w:val="Corps2"/>
+      </w:pPr>
+    </w:p>
+    <w:p w14:noSpellErr="1">
+      <w:pPr>
+        <w:pStyle w:val="Corps2"/>
+      </w:pPr>
+    </w:p>
+    <w:p w14:noSpellErr="1">
+      <w:pPr>
+        <w:pStyle w:val="Corps2"/>
+      </w:pPr>
+    </w:p>
+    <w:p w14:noSpellErr="1">
+      <w:pPr>
+        <w:pStyle w:val="Corps2"/>
+      </w:pPr>
+    </w:p>
+    <w:p w14:noSpellErr="1">
+      <w:pPr>
+        <w:pStyle w:val="Corps2"/>
+      </w:pPr>
+    </w:p>
+    <w:p w14:noSpellErr="1">
+      <w:pPr>
+        <w:pStyle w:val="Corps2"/>
+      </w:pPr>
+    </w:p>
+    <w:p>
+      <w:pPr>
+        <w:pStyle w:val="ListParagraph"/>
+        <w:numPr>
+          <w:ilvl w:val="0"/>
+          <w:numId w:val="15"/>
+        </w:numPr>
+        <w:rPr>
+          <w:sz w:val="24"/>
+          <w:szCs w:val="24"/>
+        </w:rPr>
+      </w:pPr>
+      <w:r>
+        <w:rPr>
+          <w:noProof w:val="0"/>
+          <w:lang w:val="fr-FR"/>
+        </w:rPr>
+        <w:t xml:space="preserve">List of </w:t>
+      </w:r>
+      <w:proofErr w:type="spellStart"/>
+      <w:r>
+        <w:rPr>
+          <w:noProof w:val="0"/>
+          <w:lang w:val="fr-FR"/>
+        </w:rPr>
+        <w:t>authors</w:t>
+      </w:r>
+      <w:proofErr w:type="spellEnd"/>
+    </w:p>
+    <w:p w14:noSpellErr="1">
+      <w:r>
+        <w:br/>
+      </w:r>
+    </w:p>
+    <w:p>
+      <w:proofErr w:type="spellStart"/>
+      <w:r>
+        <w:rPr>
+          <w:b w:val="1"/>
+          <w:bCs w:val="1"/>
+          <w:noProof w:val="0"/>
+          <w:lang w:val="fr-FR"/>
+        </w:rPr>
+        <w:t>db.dblp.distinct</w:t>
+      </w:r>
+      <w:proofErr w:type="spellEnd"/>
+      <w:r>
+        <w:rPr>
+          <w:b w:val="1"/>
+          <w:bCs w:val="1"/>
+          <w:noProof w:val="0"/>
+          <w:lang w:val="fr-FR"/>
+        </w:rPr>
+        <w:t>("</w:t>
+      </w:r>
+      <w:proofErr w:type="spellStart"/>
+      <w:r>
+        <w:rPr>
+          <w:b w:val="1"/>
+          <w:bCs w:val="1"/>
+          <w:noProof w:val="0"/>
+          <w:lang w:val="fr-FR"/>
+        </w:rPr>
+        <w:t>authors</w:t>
+      </w:r>
+      <w:proofErr w:type="spellEnd"/>
+      <w:r>
+        <w:rPr>
+          <w:b w:val="1"/>
+          <w:bCs w:val="1"/>
+          <w:noProof w:val="0"/>
+          <w:lang w:val="fr-FR"/>
+        </w:rPr>
+        <w:t>")</w:t>
+      </w:r>
+    </w:p>
+    <w:p w14:noSpellErr="1">
+      <w:pPr>
+        <w:pStyle w:val="Corps2"/>
+      </w:pPr>
+      <w:r>
+        <w:drawing>
+          <wp:inline wp14:editId="4BD5673E" wp14:anchorId="4D561EED">
+            <wp:extent cx="4572000" cy="3990975"/>
+            <wp:effectExtent l="0" t="0" r="0" b="0"/>
+            <wp:docPr id="1810465798" name="Image" title=""/>
+            <wp:cNvGraphicFramePr>
+              <a:graphicFrameLocks noChangeAspect="1"/>
+            </wp:cNvGraphicFramePr>
+            <a:graphic>
+              <a:graphicData uri="http://schemas.openxmlformats.org/drawingml/2006/picture">
+                <pic:pic>
+                  <pic:nvPicPr>
+                    <pic:cNvPr id="0" name="Image"/>
+                    <pic:cNvPicPr/>
+                  </pic:nvPicPr>
+                  <pic:blipFill>
+                    <a:blip r:embed="R73285a2cec434268">
+                      <a:extLst>
+                        <a:ext xmlns:a="http://schemas.openxmlformats.org/drawingml/2006/main" uri="{28A0092B-C50C-407E-A947-70E740481C1C}">
+                          <a14:useLocalDpi val="0"/>
+                        </a:ext>
+                      </a:extLst>
+                    </a:blip>
+                    <a:stretch>
+                      <a:fillRect/>
+                    </a:stretch>
+                  </pic:blipFill>
+                  <pic:spPr>
+                    <a:xfrm>
+                      <a:off x="0" y="0"/>
+                      <a:ext cx="4572000" cy="3990975"/>
+                    </a:xfrm>
+                    <a:prstGeom prst="rect">
+                      <a:avLst/>
+                    </a:prstGeom>
+                  </pic:spPr>
+                </pic:pic>
+              </a:graphicData>
+            </a:graphic>
+          </wp:inline>
+        </w:drawing>
+      </w:r>
+    </w:p>
+    <w:p w14:noSpellErr="1">
+      <w:pPr>
+        <w:pStyle w:val="Corps2"/>
+      </w:pPr>
+    </w:p>
+    <w:p>
+      <w:pPr>
+        <w:pStyle w:val="Corps2"/>
+        <w:numPr>
+          <w:ilvl w:val="0"/>
+          <w:numId w:val="16"/>
+        </w:numPr>
+        <w:rPr>
+          <w:color w:val="000000" w:themeColor="text1" w:themeTint="FF" w:themeShade="FF"/>
+          <w:sz w:val="24"/>
+          <w:szCs w:val="24"/>
+        </w:rPr>
+      </w:pPr>
+      <w:r>
+        <w:rPr>
+          <w:noProof w:val="0"/>
+          <w:lang w:val="fr-FR"/>
+        </w:rPr>
+        <w:t xml:space="preserve">List of all publications </w:t>
+      </w:r>
+      <w:proofErr w:type="spellStart"/>
+      <w:r>
+        <w:rPr>
+          <w:noProof w:val="0"/>
+          <w:lang w:val="fr-FR"/>
+        </w:rPr>
+        <w:t>which</w:t>
+      </w:r>
+      <w:proofErr w:type="spellEnd"/>
+      <w:r>
+        <w:rPr>
+          <w:noProof w:val="0"/>
+          <w:lang w:val="fr-FR"/>
+        </w:rPr>
+        <w:t xml:space="preserve"> </w:t>
+      </w:r>
+      <w:proofErr w:type="spellStart"/>
+      <w:r>
+        <w:rPr>
+          <w:noProof w:val="0"/>
+          <w:lang w:val="fr-FR"/>
+        </w:rPr>
+        <w:t>title</w:t>
+      </w:r>
+      <w:proofErr w:type="spellEnd"/>
+      <w:r>
+        <w:rPr>
+          <w:noProof w:val="0"/>
+          <w:lang w:val="fr-FR"/>
+        </w:rPr>
+        <w:t xml:space="preserve"> </w:t>
+      </w:r>
+      <w:proofErr w:type="spellStart"/>
+      <w:r>
+        <w:rPr>
+          <w:noProof w:val="0"/>
+          <w:lang w:val="fr-FR"/>
+        </w:rPr>
+        <w:t>contains</w:t>
+      </w:r>
+      <w:proofErr w:type="spellEnd"/>
+      <w:r>
+        <w:rPr>
+          <w:noProof w:val="0"/>
+          <w:lang w:val="fr-FR"/>
+        </w:rPr>
+        <w:t xml:space="preserve"> the </w:t>
+      </w:r>
+      <w:proofErr w:type="spellStart"/>
+      <w:r>
+        <w:rPr>
+          <w:noProof w:val="0"/>
+          <w:lang w:val="fr-FR"/>
+        </w:rPr>
+        <w:t>word</w:t>
+      </w:r>
+      <w:proofErr w:type="spellEnd"/>
+      <w:r>
+        <w:rPr>
+          <w:noProof w:val="0"/>
+          <w:lang w:val="fr-FR"/>
+        </w:rPr>
+        <w:t xml:space="preserve"> “</w:t>
+      </w:r>
+      <w:proofErr w:type="spellStart"/>
+      <w:r>
+        <w:rPr>
+          <w:noProof w:val="0"/>
+          <w:lang w:val="fr-FR"/>
+        </w:rPr>
+        <w:t>theory</w:t>
+      </w:r>
+      <w:proofErr w:type="spellEnd"/>
+      <w:r>
+        <w:rPr>
+          <w:noProof w:val="0"/>
+          <w:lang w:val="fr-FR"/>
+        </w:rPr>
+        <w:t>”</w:t>
+      </w:r>
+    </w:p>
+    <w:p>
+      <w:pPr>
+        <w:pStyle w:val="Corps2"/>
+        <w:rPr>
+          <w:noProof w:val="0"/>
+          <w:lang w:val="fr-FR"/>
+        </w:rPr>
+      </w:pPr>
+    </w:p>
+    <w:p>
+      <w:proofErr w:type="spellStart"/>
+      <w:r>
+        <w:rPr>
+          <w:b w:val="1"/>
+          <w:bCs w:val="1"/>
+          <w:noProof w:val="0"/>
+          <w:lang w:val="fr-FR"/>
+        </w:rPr>
+        <w:t>db.dblp.find</w:t>
+      </w:r>
+      <w:proofErr w:type="spellEnd"/>
+      <w:r>
+        <w:rPr>
+          <w:b w:val="1"/>
+          <w:bCs w:val="1"/>
+          <w:noProof w:val="0"/>
+          <w:lang w:val="fr-FR"/>
+        </w:rPr>
+        <w:t>({"</w:t>
+      </w:r>
+      <w:proofErr w:type="spellStart"/>
+      <w:r>
+        <w:rPr>
+          <w:b w:val="1"/>
+          <w:bCs w:val="1"/>
+          <w:noProof w:val="0"/>
+          <w:lang w:val="fr-FR"/>
+        </w:rPr>
+        <w:t>title</w:t>
+      </w:r>
+      <w:proofErr w:type="spellEnd"/>
+      <w:r>
+        <w:rPr>
+          <w:b w:val="1"/>
+          <w:bCs w:val="1"/>
+          <w:noProof w:val="0"/>
+          <w:lang w:val="fr-FR"/>
+        </w:rPr>
+        <w:t>" : /</w:t>
+      </w:r>
+      <w:proofErr w:type="spellStart"/>
+      <w:r>
+        <w:rPr>
+          <w:b w:val="1"/>
+          <w:bCs w:val="1"/>
+          <w:noProof w:val="0"/>
+          <w:lang w:val="fr-FR"/>
+        </w:rPr>
+        <w:t>theory</w:t>
+      </w:r>
+      <w:proofErr w:type="spellEnd"/>
+      <w:r>
+        <w:rPr>
+          <w:b w:val="1"/>
+          <w:bCs w:val="1"/>
+          <w:noProof w:val="0"/>
+          <w:lang w:val="fr-FR"/>
+        </w:rPr>
+        <w:t>/i},{"</w:t>
+      </w:r>
+      <w:proofErr w:type="spellStart"/>
+      <w:r>
+        <w:rPr>
+          <w:b w:val="1"/>
+          <w:bCs w:val="1"/>
+          <w:noProof w:val="0"/>
+          <w:lang w:val="fr-FR"/>
+        </w:rPr>
+        <w:t>title</w:t>
+      </w:r>
+      <w:proofErr w:type="spellEnd"/>
+      <w:r>
+        <w:rPr>
+          <w:b w:val="1"/>
+          <w:bCs w:val="1"/>
+          <w:noProof w:val="0"/>
+          <w:lang w:val="fr-FR"/>
+        </w:rPr>
+        <w:t>" : 1, "_id" : 0})</w:t>
+      </w:r>
+    </w:p>
+    <w:p>
+      <w:pPr>
+        <w:pStyle w:val="Normal"/>
+        <w:rPr>
+          <w:b w:val="1"/>
+          <w:bCs w:val="1"/>
+          <w:noProof w:val="0"/>
+          <w:lang w:val="fr-FR"/>
+        </w:rPr>
+      </w:pPr>
+    </w:p>
+    <w:p w14:noSpellErr="1">
+      <w:pPr>
+        <w:pStyle w:val="Normal"/>
+      </w:pPr>
+      <w:r>
+        <w:drawing>
+          <wp:inline wp14:editId="2DD32362" wp14:anchorId="51FE36B3">
+            <wp:extent cx="4572000" cy="2781300"/>
+            <wp:effectExtent l="0" t="0" r="0" b="0"/>
+            <wp:docPr id="689339813" name="Image" title=""/>
+            <wp:cNvGraphicFramePr>
+              <a:graphicFrameLocks noChangeAspect="1"/>
+            </wp:cNvGraphicFramePr>
+            <a:graphic>
+              <a:graphicData uri="http://schemas.openxmlformats.org/drawingml/2006/picture">
+                <pic:pic>
+                  <pic:nvPicPr>
+                    <pic:cNvPr id="0" name="Image"/>
+                    <pic:cNvPicPr/>
+                  </pic:nvPicPr>
+                  <pic:blipFill>
+                    <a:blip r:embed="Rb8648fc6e8964c31">
+                      <a:extLst>
+                        <a:ext xmlns:a="http://schemas.openxmlformats.org/drawingml/2006/main" uri="{28A0092B-C50C-407E-A947-70E740481C1C}">
+                          <a14:useLocalDpi val="0"/>
+                        </a:ext>
+                      </a:extLst>
+                    </a:blip>
+                    <a:stretch>
+                      <a:fillRect/>
+                    </a:stretch>
+                  </pic:blipFill>
+                  <pic:spPr>
+                    <a:xfrm>
+                      <a:off x="0" y="0"/>
+                      <a:ext cx="4572000" cy="2781300"/>
+                    </a:xfrm>
+                    <a:prstGeom prst="rect">
+                      <a:avLst/>
+                    </a:prstGeom>
+                  </pic:spPr>
+                </pic:pic>
+              </a:graphicData>
+            </a:graphic>
+          </wp:inline>
+        </w:drawing>
+      </w:r>
+    </w:p>
+    <w:p w14:noSpellErr="1">
+      <w:pPr>
+        <w:pStyle w:val="Normal"/>
+        <w:rPr>
+          <w:b w:val="1"/>
+          <w:bCs w:val="1"/>
+          <w:noProof w:val="0"/>
+          <w:lang w:val="fr-FR"/>
+        </w:rPr>
+      </w:pPr>
+    </w:p>
+    <w:p>
+      <w:pPr>
+        <w:pStyle w:val="ListParagraph"/>
+        <w:numPr>
+          <w:ilvl w:val="0"/>
+          <w:numId w:val="2"/>
+        </w:numPr>
+        <w:rPr>
+          <w:noProof w:val="0"/>
+          <w:sz w:val="24"/>
+          <w:szCs w:val="24"/>
+          <w:lang w:val="fr-FR"/>
+        </w:rPr>
+      </w:pPr>
+      <w:proofErr w:type="spellStart"/>
+      <w:r>
+        <w:rPr>
+          <w:b w:val="1"/>
+          <w:bCs w:val="1"/>
+          <w:noProof w:val="0"/>
+          <w:lang w:val="fr-FR"/>
+        </w:rPr>
+        <w:t>Complex</w:t>
+      </w:r>
+      <w:proofErr w:type="spellEnd"/>
+      <w:r>
+        <w:rPr>
+          <w:b w:val="1"/>
+          <w:bCs w:val="1"/>
+          <w:noProof w:val="0"/>
+          <w:lang w:val="fr-FR"/>
+        </w:rPr>
+        <w:t xml:space="preserve"> </w:t>
+      </w:r>
+      <w:proofErr w:type="spellStart"/>
+      <w:r>
+        <w:rPr>
+          <w:b w:val="1"/>
+          <w:bCs w:val="1"/>
+          <w:noProof w:val="0"/>
+          <w:lang w:val="fr-FR"/>
+        </w:rPr>
+        <w:t>queries</w:t>
+      </w:r>
+      <w:proofErr w:type="spellEnd"/>
+    </w:p>
+    <w:p>
+      <w:pPr>
+        <w:pStyle w:val="Normal"/>
+        <w:rPr>
+          <w:b w:val="1"/>
+          <w:bCs w:val="1"/>
+          <w:noProof w:val="0"/>
+          <w:lang w:val="fr-FR"/>
+        </w:rPr>
+      </w:pPr>
+    </w:p>
+    <w:p>
+      <w:pPr>
+        <w:pStyle w:val="ListParagraph"/>
+        <w:numPr>
+          <w:ilvl w:val="0"/>
+          <w:numId w:val="17"/>
+        </w:numPr>
+        <w:rPr>
+          <w:sz w:val="24"/>
+          <w:szCs w:val="24"/>
+        </w:rPr>
+      </w:pPr>
+      <w:r>
+        <w:rPr>
+          <w:rFonts w:ascii="Times New Roman" w:hAnsi="Times New Roman" w:eastAsia="Times New Roman" w:cs="Times New Roman"/>
+          <w:noProof w:val="0"/>
+          <w:sz w:val="24"/>
+          <w:szCs w:val="24"/>
+          <w:lang w:val="fr-FR"/>
+        </w:rPr>
+        <w:t xml:space="preserve">All </w:t>
+      </w:r>
+      <w:proofErr w:type="spellStart"/>
+      <w:r>
+        <w:rPr>
+          <w:rFonts w:ascii="Times New Roman" w:hAnsi="Times New Roman" w:eastAsia="Times New Roman" w:cs="Times New Roman"/>
+          <w:noProof w:val="0"/>
+          <w:sz w:val="24"/>
+          <w:szCs w:val="24"/>
+          <w:lang w:val="en-US"/>
+        </w:rPr>
+        <w:t>Dov</w:t>
+      </w:r>
+      <w:proofErr w:type="spellEnd"/>
+      <w:r>
+        <w:rPr>
+          <w:rFonts w:ascii="Times New Roman" w:hAnsi="Times New Roman" w:eastAsia="Times New Roman" w:cs="Times New Roman"/>
+          <w:noProof w:val="0"/>
+          <w:sz w:val="24"/>
+          <w:szCs w:val="24"/>
+          <w:lang w:val="en-US"/>
+        </w:rPr>
+        <w:t xml:space="preserve"> M. Gabbay</w:t>
+      </w:r>
+      <w:r>
+        <w:rPr>
+          <w:rFonts w:ascii="Times New Roman" w:hAnsi="Times New Roman" w:eastAsia="Times New Roman" w:cs="Times New Roman"/>
+          <w:noProof w:val="0"/>
+          <w:sz w:val="24"/>
+          <w:szCs w:val="24"/>
+          <w:lang w:val="fr-FR"/>
+        </w:rPr>
+        <w:t xml:space="preserve">’s publications, </w:t>
+      </w:r>
+      <w:proofErr w:type="spellStart"/>
+      <w:r>
+        <w:rPr>
+          <w:rFonts w:ascii="Times New Roman" w:hAnsi="Times New Roman" w:eastAsia="Times New Roman" w:cs="Times New Roman"/>
+          <w:noProof w:val="0"/>
+          <w:sz w:val="24"/>
+          <w:szCs w:val="24"/>
+          <w:lang w:val="fr-FR"/>
+        </w:rPr>
+        <w:t>projected</w:t>
+      </w:r>
+      <w:proofErr w:type="spellEnd"/>
+      <w:r>
+        <w:rPr>
+          <w:rFonts w:ascii="Times New Roman" w:hAnsi="Times New Roman" w:eastAsia="Times New Roman" w:cs="Times New Roman"/>
+          <w:noProof w:val="0"/>
+          <w:sz w:val="24"/>
+          <w:szCs w:val="24"/>
+          <w:lang w:val="fr-FR"/>
+        </w:rPr>
+        <w:t xml:space="preserve"> the </w:t>
+      </w:r>
+      <w:proofErr w:type="spellStart"/>
+      <w:r>
+        <w:rPr>
+          <w:rFonts w:ascii="Times New Roman" w:hAnsi="Times New Roman" w:eastAsia="Times New Roman" w:cs="Times New Roman"/>
+          <w:noProof w:val="0"/>
+          <w:sz w:val="24"/>
+          <w:szCs w:val="24"/>
+          <w:lang w:val="fr-FR"/>
+        </w:rPr>
+        <w:t>title</w:t>
+      </w:r>
+      <w:proofErr w:type="spellEnd"/>
+      <w:r>
+        <w:rPr>
+          <w:rFonts w:ascii="Times New Roman" w:hAnsi="Times New Roman" w:eastAsia="Times New Roman" w:cs="Times New Roman"/>
+          <w:noProof w:val="0"/>
+          <w:sz w:val="24"/>
+          <w:szCs w:val="24"/>
+          <w:lang w:val="fr-FR"/>
+        </w:rPr>
+        <w:t xml:space="preserve"> and </w:t>
+      </w:r>
+      <w:proofErr w:type="spellStart"/>
+      <w:r>
+        <w:rPr>
+          <w:rFonts w:ascii="Times New Roman" w:hAnsi="Times New Roman" w:eastAsia="Times New Roman" w:cs="Times New Roman"/>
+          <w:noProof w:val="0"/>
+          <w:sz w:val="24"/>
+          <w:szCs w:val="24"/>
+          <w:lang w:val="fr-FR"/>
+        </w:rPr>
+        <w:t>sorted</w:t>
+      </w:r>
+      <w:proofErr w:type="spellEnd"/>
+      <w:r>
+        <w:rPr>
+          <w:rFonts w:ascii="Times New Roman" w:hAnsi="Times New Roman" w:eastAsia="Times New Roman" w:cs="Times New Roman"/>
+          <w:noProof w:val="0"/>
+          <w:sz w:val="24"/>
+          <w:szCs w:val="24"/>
+          <w:lang w:val="fr-FR"/>
+        </w:rPr>
+        <w:t xml:space="preserve"> by the </w:t>
+      </w:r>
+      <w:proofErr w:type="spellStart"/>
+      <w:r>
+        <w:rPr>
+          <w:rFonts w:ascii="Times New Roman" w:hAnsi="Times New Roman" w:eastAsia="Times New Roman" w:cs="Times New Roman"/>
+          <w:noProof w:val="0"/>
+          <w:sz w:val="24"/>
+          <w:szCs w:val="24"/>
+          <w:lang w:val="fr-FR"/>
+        </w:rPr>
+        <w:t>starting</w:t>
+      </w:r>
+      <w:proofErr w:type="spellEnd"/>
+      <w:r>
+        <w:rPr>
+          <w:rFonts w:ascii="Times New Roman" w:hAnsi="Times New Roman" w:eastAsia="Times New Roman" w:cs="Times New Roman"/>
+          <w:noProof w:val="0"/>
+          <w:sz w:val="24"/>
+          <w:szCs w:val="24"/>
+          <w:lang w:val="fr-FR"/>
+        </w:rPr>
+        <w:t xml:space="preserve"> page</w:t>
+      </w:r>
+    </w:p>
+    <w:p>
+      <w:pPr>
+        <w:pStyle w:val="Normal"/>
+      </w:pPr>
+      <w:proofErr w:type="spellStart"/>
+      <w:r>
+        <w:rPr>
+          <w:rFonts w:ascii="Times New Roman" w:hAnsi="Times New Roman" w:eastAsia="Times New Roman" w:cs="Times New Roman"/>
+          <w:noProof w:val="0"/>
+          <w:sz w:val="24"/>
+          <w:szCs w:val="24"/>
+          <w:lang w:val="fr-FR"/>
+        </w:rPr>
+        <w:t>varMatch</w:t>
+      </w:r>
+      <w:proofErr w:type="spellEnd"/>
+      <w:r>
+        <w:rPr>
+          <w:rFonts w:ascii="Times New Roman" w:hAnsi="Times New Roman" w:eastAsia="Times New Roman" w:cs="Times New Roman"/>
+          <w:noProof w:val="0"/>
+          <w:sz w:val="24"/>
+          <w:szCs w:val="24"/>
+          <w:lang w:val="fr-FR"/>
+        </w:rPr>
+        <w:t xml:space="preserve"> = {$match : {"</w:t>
+      </w:r>
+      <w:proofErr w:type="spellStart"/>
+      <w:r>
+        <w:rPr>
+          <w:rFonts w:ascii="Times New Roman" w:hAnsi="Times New Roman" w:eastAsia="Times New Roman" w:cs="Times New Roman"/>
+          <w:noProof w:val="0"/>
+          <w:sz w:val="24"/>
+          <w:szCs w:val="24"/>
+          <w:lang w:val="fr-FR"/>
+        </w:rPr>
+        <w:t>authors</w:t>
+      </w:r>
+      <w:proofErr w:type="spellEnd"/>
+      <w:r>
+        <w:rPr>
+          <w:rFonts w:ascii="Times New Roman" w:hAnsi="Times New Roman" w:eastAsia="Times New Roman" w:cs="Times New Roman"/>
+          <w:noProof w:val="0"/>
+          <w:sz w:val="24"/>
+          <w:szCs w:val="24"/>
+          <w:lang w:val="fr-FR"/>
+        </w:rPr>
+        <w:t>" : "</w:t>
+      </w:r>
+      <w:proofErr w:type="spellStart"/>
+      <w:r>
+        <w:rPr>
+          <w:rFonts w:ascii="Times New Roman" w:hAnsi="Times New Roman" w:eastAsia="Times New Roman" w:cs="Times New Roman"/>
+          <w:noProof w:val="0"/>
+          <w:sz w:val="24"/>
+          <w:szCs w:val="24"/>
+          <w:lang w:val="en-US"/>
+        </w:rPr>
+        <w:t>Dov</w:t>
+      </w:r>
+      <w:proofErr w:type="spellEnd"/>
+      <w:r>
+        <w:rPr>
+          <w:rFonts w:ascii="Times New Roman" w:hAnsi="Times New Roman" w:eastAsia="Times New Roman" w:cs="Times New Roman"/>
+          <w:noProof w:val="0"/>
+          <w:sz w:val="24"/>
+          <w:szCs w:val="24"/>
+          <w:lang w:val="en-US"/>
+        </w:rPr>
+        <w:t xml:space="preserve"> M. Gabbay</w:t>
+      </w:r>
+      <w:r>
+        <w:rPr>
+          <w:rFonts w:ascii="Times New Roman" w:hAnsi="Times New Roman" w:eastAsia="Times New Roman" w:cs="Times New Roman"/>
+          <w:noProof w:val="0"/>
+          <w:sz w:val="24"/>
+          <w:szCs w:val="24"/>
+          <w:lang w:val="fr-FR"/>
+        </w:rPr>
+        <w:t>"}};</w:t>
+      </w:r>
+    </w:p>
+    <w:p>
+      <w:proofErr w:type="spellStart"/>
+      <w:r>
+        <w:rPr>
+          <w:rFonts w:ascii="Times New Roman" w:hAnsi="Times New Roman" w:eastAsia="Times New Roman" w:cs="Times New Roman"/>
+          <w:noProof w:val="0"/>
+          <w:sz w:val="24"/>
+          <w:szCs w:val="24"/>
+          <w:lang w:val="fr-FR"/>
+        </w:rPr>
+        <w:t>varProject</w:t>
+      </w:r>
+      <w:proofErr w:type="spellEnd"/>
+      <w:r>
+        <w:rPr>
+          <w:rFonts w:ascii="Times New Roman" w:hAnsi="Times New Roman" w:eastAsia="Times New Roman" w:cs="Times New Roman"/>
+          <w:noProof w:val="0"/>
+          <w:sz w:val="24"/>
+          <w:szCs w:val="24"/>
+          <w:lang w:val="fr-FR"/>
+        </w:rPr>
+        <w:t xml:space="preserve"> = {$</w:t>
+      </w:r>
+      <w:proofErr w:type="spellStart"/>
+      <w:r>
+        <w:rPr>
+          <w:rFonts w:ascii="Times New Roman" w:hAnsi="Times New Roman" w:eastAsia="Times New Roman" w:cs="Times New Roman"/>
+          <w:noProof w:val="0"/>
+          <w:sz w:val="24"/>
+          <w:szCs w:val="24"/>
+          <w:lang w:val="fr-FR"/>
+        </w:rPr>
+        <w:t>project</w:t>
+      </w:r>
+      <w:proofErr w:type="spellEnd"/>
+      <w:r>
+        <w:rPr>
+          <w:rFonts w:ascii="Times New Roman" w:hAnsi="Times New Roman" w:eastAsia="Times New Roman" w:cs="Times New Roman"/>
+          <w:noProof w:val="0"/>
+          <w:sz w:val="24"/>
+          <w:szCs w:val="24"/>
+          <w:lang w:val="fr-FR"/>
+        </w:rPr>
+        <w:t xml:space="preserve"> : {"</w:t>
+      </w:r>
+      <w:proofErr w:type="spellStart"/>
+      <w:r>
+        <w:rPr>
+          <w:rFonts w:ascii="Times New Roman" w:hAnsi="Times New Roman" w:eastAsia="Times New Roman" w:cs="Times New Roman"/>
+          <w:noProof w:val="0"/>
+          <w:sz w:val="24"/>
+          <w:szCs w:val="24"/>
+          <w:lang w:val="fr-FR"/>
+        </w:rPr>
+        <w:t>title</w:t>
+      </w:r>
+      <w:proofErr w:type="spellEnd"/>
+      <w:r>
+        <w:rPr>
+          <w:rFonts w:ascii="Times New Roman" w:hAnsi="Times New Roman" w:eastAsia="Times New Roman" w:cs="Times New Roman"/>
+          <w:noProof w:val="0"/>
+          <w:sz w:val="24"/>
+          <w:szCs w:val="24"/>
+          <w:lang w:val="fr-FR"/>
+        </w:rPr>
+        <w:t>" : 1, "</w:t>
+      </w:r>
+      <w:proofErr w:type="spellStart"/>
+      <w:r>
+        <w:rPr>
+          <w:rFonts w:ascii="Times New Roman" w:hAnsi="Times New Roman" w:eastAsia="Times New Roman" w:cs="Times New Roman"/>
+          <w:noProof w:val="0"/>
+          <w:sz w:val="24"/>
+          <w:szCs w:val="24"/>
+          <w:lang w:val="fr-FR"/>
+        </w:rPr>
+        <w:t>pages.start</w:t>
+      </w:r>
+      <w:proofErr w:type="spellEnd"/>
+      <w:r>
+        <w:rPr>
+          <w:rFonts w:ascii="Times New Roman" w:hAnsi="Times New Roman" w:eastAsia="Times New Roman" w:cs="Times New Roman"/>
+          <w:noProof w:val="0"/>
+          <w:sz w:val="24"/>
+          <w:szCs w:val="24"/>
+          <w:lang w:val="fr-FR"/>
+        </w:rPr>
+        <w:t>" :1}};</w:t>
+      </w:r>
+    </w:p>
+    <w:p>
+      <w:proofErr w:type="spellStart"/>
+      <w:r>
+        <w:rPr>
+          <w:rFonts w:ascii="Times New Roman" w:hAnsi="Times New Roman" w:eastAsia="Times New Roman" w:cs="Times New Roman"/>
+          <w:noProof w:val="0"/>
+          <w:sz w:val="24"/>
+          <w:szCs w:val="24"/>
+          <w:lang w:val="fr-FR"/>
+        </w:rPr>
+        <w:t>varSort</w:t>
+      </w:r>
+      <w:proofErr w:type="spellEnd"/>
+      <w:r>
+        <w:rPr>
+          <w:rFonts w:ascii="Times New Roman" w:hAnsi="Times New Roman" w:eastAsia="Times New Roman" w:cs="Times New Roman"/>
+          <w:noProof w:val="0"/>
+          <w:sz w:val="24"/>
+          <w:szCs w:val="24"/>
+          <w:lang w:val="fr-FR"/>
+        </w:rPr>
+        <w:t xml:space="preserve"> = { $sort : {"</w:t>
+      </w:r>
+      <w:proofErr w:type="spellStart"/>
+      <w:r>
+        <w:rPr>
+          <w:rFonts w:ascii="Times New Roman" w:hAnsi="Times New Roman" w:eastAsia="Times New Roman" w:cs="Times New Roman"/>
+          <w:noProof w:val="0"/>
+          <w:sz w:val="24"/>
+          <w:szCs w:val="24"/>
+          <w:lang w:val="fr-FR"/>
+        </w:rPr>
+        <w:t>pages.start</w:t>
+      </w:r>
+      <w:proofErr w:type="spellEnd"/>
+      <w:r>
+        <w:rPr>
+          <w:rFonts w:ascii="Times New Roman" w:hAnsi="Times New Roman" w:eastAsia="Times New Roman" w:cs="Times New Roman"/>
+          <w:noProof w:val="0"/>
+          <w:sz w:val="24"/>
+          <w:szCs w:val="24"/>
+          <w:lang w:val="fr-FR"/>
+        </w:rPr>
+        <w:t>" : 1}}; //trie par ordre alpha, -1 pour inverser</w:t>
+      </w:r>
+    </w:p>
+    <w:p>
+      <w:proofErr w:type="spellStart"/>
+      <w:r>
+        <w:rPr>
+          <w:rFonts w:ascii="Times New Roman" w:hAnsi="Times New Roman" w:eastAsia="Times New Roman" w:cs="Times New Roman"/>
+          <w:noProof w:val="0"/>
+          <w:sz w:val="24"/>
+          <w:szCs w:val="24"/>
+          <w:lang w:val="fr-FR"/>
+        </w:rPr>
+        <w:t>db.dblp.aggregate</w:t>
+      </w:r>
+      <w:proofErr w:type="spellEnd"/>
+      <w:r>
+        <w:rPr>
+          <w:rFonts w:ascii="Times New Roman" w:hAnsi="Times New Roman" w:eastAsia="Times New Roman" w:cs="Times New Roman"/>
+          <w:noProof w:val="0"/>
+          <w:sz w:val="24"/>
+          <w:szCs w:val="24"/>
+          <w:lang w:val="fr-FR"/>
+        </w:rPr>
+        <w:t>([</w:t>
+      </w:r>
+      <w:proofErr w:type="spellStart"/>
+      <w:r>
+        <w:rPr>
+          <w:rFonts w:ascii="Times New Roman" w:hAnsi="Times New Roman" w:eastAsia="Times New Roman" w:cs="Times New Roman"/>
+          <w:noProof w:val="0"/>
+          <w:sz w:val="24"/>
+          <w:szCs w:val="24"/>
+          <w:lang w:val="fr-FR"/>
+        </w:rPr>
+        <w:t>varMatch</w:t>
+      </w:r>
+      <w:proofErr w:type="spellEnd"/>
+      <w:r>
+        <w:rPr>
+          <w:rFonts w:ascii="Times New Roman" w:hAnsi="Times New Roman" w:eastAsia="Times New Roman" w:cs="Times New Roman"/>
+          <w:noProof w:val="0"/>
+          <w:sz w:val="24"/>
+          <w:szCs w:val="24"/>
+          <w:lang w:val="fr-FR"/>
+        </w:rPr>
+        <w:t xml:space="preserve">, </w:t>
+      </w:r>
+      <w:proofErr w:type="spellStart"/>
+      <w:r>
+        <w:rPr>
+          <w:rFonts w:ascii="Times New Roman" w:hAnsi="Times New Roman" w:eastAsia="Times New Roman" w:cs="Times New Roman"/>
+          <w:noProof w:val="0"/>
+          <w:sz w:val="24"/>
+          <w:szCs w:val="24"/>
+          <w:lang w:val="fr-FR"/>
+        </w:rPr>
+        <w:t>varProject</w:t>
+      </w:r>
+      <w:proofErr w:type="spellEnd"/>
+      <w:r>
+        <w:rPr>
+          <w:rFonts w:ascii="Times New Roman" w:hAnsi="Times New Roman" w:eastAsia="Times New Roman" w:cs="Times New Roman"/>
+          <w:noProof w:val="0"/>
+          <w:sz w:val="24"/>
+          <w:szCs w:val="24"/>
+          <w:lang w:val="fr-FR"/>
+        </w:rPr>
+        <w:t xml:space="preserve">, </w:t>
+      </w:r>
+      <w:proofErr w:type="spellStart"/>
+      <w:r>
+        <w:rPr>
+          <w:rFonts w:ascii="Times New Roman" w:hAnsi="Times New Roman" w:eastAsia="Times New Roman" w:cs="Times New Roman"/>
+          <w:noProof w:val="0"/>
+          <w:sz w:val="24"/>
+          <w:szCs w:val="24"/>
+          <w:lang w:val="fr-FR"/>
+        </w:rPr>
+        <w:t>varSort</w:t>
+      </w:r>
+      <w:proofErr w:type="spellEnd"/>
+      <w:r>
+        <w:rPr>
+          <w:rFonts w:ascii="Times New Roman" w:hAnsi="Times New Roman" w:eastAsia="Times New Roman" w:cs="Times New Roman"/>
+          <w:noProof w:val="0"/>
+          <w:sz w:val="24"/>
+          <w:szCs w:val="24"/>
+          <w:lang w:val="fr-FR"/>
+        </w:rPr>
+        <w:t>]);</w:t>
+      </w:r>
+    </w:p>
+    <w:p>
+      <w:pPr>
+        <w:pStyle w:val="Normal"/>
+        <w:rPr>
+          <w:b w:val="1"/>
+          <w:bCs w:val="1"/>
+          <w:noProof w:val="0"/>
+          <w:lang w:val="fr-FR"/>
+        </w:rPr>
+      </w:pPr>
+    </w:p>
+    <w:p w14:noSpellErr="1">
+      <w:pPr>
+        <w:pStyle w:val="Corps2"/>
+      </w:pPr>
+      <w:r>
+        <w:drawing>
+          <wp:inline wp14:editId="3E0F42A0" wp14:anchorId="75DFA1E9">
+            <wp:extent cx="5162550" cy="3119041"/>
+            <wp:effectExtent l="0" t="0" r="0" b="0"/>
+            <wp:docPr id="472273891" name="Image" title=""/>
+            <wp:cNvGraphicFramePr>
+              <a:graphicFrameLocks noChangeAspect="1"/>
+            </wp:cNvGraphicFramePr>
+            <a:graphic>
+              <a:graphicData uri="http://schemas.openxmlformats.org/drawingml/2006/picture">
+                <pic:pic>
+                  <pic:nvPicPr>
+                    <pic:cNvPr id="0" name="Image"/>
+                    <pic:cNvPicPr/>
+                  </pic:nvPicPr>
+                  <pic:blipFill>
+                    <a:blip r:embed="R7b9d75276ecf40ed">
+                      <a:extLst>
+                        <a:ext xmlns:a="http://schemas.openxmlformats.org/drawingml/2006/main" uri="{28A0092B-C50C-407E-A947-70E740481C1C}">
+                          <a14:useLocalDpi val="0"/>
+                        </a:ext>
+                      </a:extLst>
+                    </a:blip>
+                    <a:stretch>
+                      <a:fillRect/>
+                    </a:stretch>
+                  </pic:blipFill>
+                  <pic:spPr>
+                    <a:xfrm>
+                      <a:off x="0" y="0"/>
+                      <a:ext cx="5162550" cy="3119041"/>
+                    </a:xfrm>
+                    <a:prstGeom prst="rect">
+                      <a:avLst/>
+                    </a:prstGeom>
+                  </pic:spPr>
+                </pic:pic>
+              </a:graphicData>
+            </a:graphic>
+          </wp:inline>
+        </w:drawing>
+      </w:r>
+    </w:p>
+    <w:p w14:noSpellErr="1">
+      <w:pPr>
+        <w:pStyle w:val="Corps2"/>
+        <w:rPr>
+          <w:noProof w:val="0"/>
+          <w:lang w:val="fr-FR"/>
+        </w:rPr>
+      </w:pPr>
+    </w:p>
+    <w:p w14:noSpellErr="1">
+      <w:pPr>
+        <w:pStyle w:val="Corps2"/>
+        <w:rPr>
+          <w:noProof w:val="0"/>
+          <w:lang w:val="fr-FR"/>
+        </w:rPr>
+      </w:pPr>
+    </w:p>
+    <w:p>
+      <w:pPr>
+        <w:pStyle w:val="Corps2"/>
+        <w:numPr>
+          <w:ilvl w:val="0"/>
+          <w:numId w:val="18"/>
+        </w:numPr>
+        <w:rPr>
+          <w:noProof w:val="0"/>
+          <w:color w:val="000000" w:themeColor="text1" w:themeTint="FF" w:themeShade="FF"/>
+          <w:sz w:val="24"/>
+          <w:szCs w:val="24"/>
+          <w:lang w:val="fr-FR"/>
+        </w:rPr>
+      </w:pPr>
+      <w:r>
+        <w:rPr>
+          <w:noProof w:val="0"/>
+          <w:lang w:val="fr-FR"/>
+        </w:rPr>
+        <w:t xml:space="preserve">Count how </w:t>
+      </w:r>
+      <w:proofErr w:type="spellStart"/>
+      <w:r>
+        <w:rPr>
+          <w:noProof w:val="0"/>
+          <w:lang w:val="fr-FR"/>
+        </w:rPr>
+        <w:t>much</w:t>
+      </w:r>
+      <w:proofErr w:type="spellEnd"/>
+      <w:r>
+        <w:rPr>
+          <w:noProof w:val="0"/>
+          <w:lang w:val="fr-FR"/>
+        </w:rPr>
+        <w:t xml:space="preserve"> publications have “</w:t>
+      </w:r>
+      <w:proofErr w:type="spellStart"/>
+      <w:r>
+        <w:rPr>
+          <w:noProof w:val="0"/>
+          <w:lang w:val="fr-FR"/>
+        </w:rPr>
+        <w:t>theory</w:t>
+      </w:r>
+      <w:proofErr w:type="spellEnd"/>
+      <w:r>
+        <w:rPr>
+          <w:noProof w:val="0"/>
+          <w:lang w:val="fr-FR"/>
+        </w:rPr>
+        <w:t xml:space="preserve">” in </w:t>
+      </w:r>
+      <w:proofErr w:type="spellStart"/>
+      <w:r>
+        <w:rPr>
+          <w:noProof w:val="0"/>
+          <w:lang w:val="fr-FR"/>
+        </w:rPr>
+        <w:t>their</w:t>
+      </w:r>
+      <w:proofErr w:type="spellEnd"/>
+      <w:r>
+        <w:rPr>
+          <w:noProof w:val="0"/>
+          <w:lang w:val="fr-FR"/>
+        </w:rPr>
+        <w:t xml:space="preserve"> </w:t>
+      </w:r>
+      <w:proofErr w:type="spellStart"/>
+      <w:r>
+        <w:rPr>
+          <w:noProof w:val="0"/>
+          <w:lang w:val="fr-FR"/>
+        </w:rPr>
+        <w:t>title</w:t>
+      </w:r>
+      <w:proofErr w:type="spellEnd"/>
+    </w:p>
+    <w:p>
+      <w:pPr>
+        <w:pStyle w:val="Corps2"/>
+        <w:rPr>
+          <w:b w:val="1"/>
+          <w:bCs w:val="1"/>
+          <w:noProof w:val="0"/>
+          <w:lang w:val="fr-FR"/>
+        </w:rPr>
+      </w:pPr>
+      <w:proofErr w:type="spellStart"/>
+      <w:r>
+        <w:rPr>
+          <w:b w:val="1"/>
+          <w:bCs w:val="1"/>
+          <w:noProof w:val="0"/>
+          <w:lang w:val="fr-FR"/>
+        </w:rPr>
+        <w:t>db.dblp.find</w:t>
+      </w:r>
+      <w:proofErr w:type="spellEnd"/>
+      <w:r>
+        <w:rPr>
+          <w:b w:val="1"/>
+          <w:bCs w:val="1"/>
+          <w:noProof w:val="0"/>
+          <w:lang w:val="fr-FR"/>
+        </w:rPr>
+        <w:t>({"</w:t>
+      </w:r>
+      <w:proofErr w:type="spellStart"/>
+      <w:r>
+        <w:rPr>
+          <w:b w:val="1"/>
+          <w:bCs w:val="1"/>
+          <w:noProof w:val="0"/>
+          <w:lang w:val="fr-FR"/>
+        </w:rPr>
+        <w:t>title</w:t>
+      </w:r>
+      <w:proofErr w:type="spellEnd"/>
+      <w:r>
+        <w:rPr>
+          <w:b w:val="1"/>
+          <w:bCs w:val="1"/>
+          <w:noProof w:val="0"/>
+          <w:lang w:val="fr-FR"/>
+        </w:rPr>
+        <w:t>" : /</w:t>
+      </w:r>
+      <w:proofErr w:type="spellStart"/>
+      <w:r>
+        <w:rPr>
+          <w:b w:val="1"/>
+          <w:bCs w:val="1"/>
+          <w:noProof w:val="0"/>
+          <w:lang w:val="fr-FR"/>
+        </w:rPr>
+        <w:t>theory</w:t>
+      </w:r>
+      <w:proofErr w:type="spellEnd"/>
+      <w:r>
+        <w:rPr>
+          <w:b w:val="1"/>
+          <w:bCs w:val="1"/>
+          <w:noProof w:val="0"/>
+          <w:lang w:val="fr-FR"/>
+        </w:rPr>
+        <w:t>/i}).count()</w:t>
+      </w:r>
+    </w:p>
+    <w:p>
+      <w:pPr>
+        <w:pStyle w:val="Corps2"/>
+        <w:rPr>
+          <w:b w:val="1"/>
+          <w:bCs w:val="1"/>
+          <w:noProof w:val="0"/>
+          <w:lang w:val="fr-FR"/>
+        </w:rPr>
+      </w:pPr>
+    </w:p>
+    <w:p w14:noSpellErr="1">
+      <w:pPr>
+        <w:pStyle w:val="Corps2"/>
+        <w:rPr>
+          <w:b w:val="1"/>
+          <w:bCs w:val="1"/>
+          <w:noProof w:val="0"/>
+          <w:lang w:val="fr-FR"/>
+        </w:rPr>
+      </w:pPr>
+      <w:r>
+        <w:drawing>
+          <wp:inline wp14:editId="641820CA" wp14:anchorId="320492D6">
+            <wp:extent cx="4572000" cy="1200150"/>
+            <wp:effectExtent l="0" t="0" r="0" b="0"/>
+            <wp:docPr id="1113821850" name="Image" title=""/>
+            <wp:cNvGraphicFramePr>
+              <a:graphicFrameLocks noChangeAspect="1"/>
+            </wp:cNvGraphicFramePr>
+            <a:graphic>
+              <a:graphicData uri="http://schemas.openxmlformats.org/drawingml/2006/picture">
+                <pic:pic>
+                  <pic:nvPicPr>
+                    <pic:cNvPr id="0" name="Image"/>
+                    <pic:cNvPicPr/>
+                  </pic:nvPicPr>
+                  <pic:blipFill>
+                    <a:blip r:embed="R5e04a85d38cf49e6">
+                      <a:extLst>
+                        <a:ext xmlns:a="http://schemas.openxmlformats.org/drawingml/2006/main" uri="{28A0092B-C50C-407E-A947-70E740481C1C}">
+                          <a14:useLocalDpi val="0"/>
+                        </a:ext>
+                      </a:extLst>
+                    </a:blip>
+                    <a:stretch>
+                      <a:fillRect/>
+                    </a:stretch>
+                  </pic:blipFill>
+                  <pic:spPr>
+                    <a:xfrm>
+                      <a:off x="0" y="0"/>
+                      <a:ext cx="4572000" cy="1200150"/>
+                    </a:xfrm>
+                    <a:prstGeom prst="rect">
+                      <a:avLst/>
+                    </a:prstGeom>
+                  </pic:spPr>
+                </pic:pic>
+              </a:graphicData>
+            </a:graphic>
+          </wp:inline>
+        </w:drawing>
+      </w:r>
+    </w:p>
+    <w:p>
+      <w:pPr>
+        <w:pStyle w:val="Corps2"/>
+        <w:rPr>
+          <w:noProof w:val="0"/>
+          <w:lang w:val="fr-FR"/>
+        </w:rPr>
+      </w:pPr>
+      <w:r>
+        <w:rPr>
+          <w:noProof w:val="0"/>
+          <w:lang w:val="fr-FR"/>
+        </w:rPr>
+        <w:t xml:space="preserve">4.Hard </w:t>
+      </w:r>
+      <w:proofErr w:type="spellStart"/>
+      <w:r>
+        <w:rPr>
+          <w:noProof w:val="0"/>
+          <w:lang w:val="fr-FR"/>
+        </w:rPr>
+        <w:t>queries</w:t>
+      </w:r>
+      <w:proofErr w:type="spellEnd"/>
+    </w:p>
+    <w:p>
+      <w:pPr>
+        <w:pStyle w:val="Corps2"/>
+        <w:rPr>
+          <w:noProof w:val="0"/>
+          <w:lang w:val="fr-FR"/>
+        </w:rPr>
+      </w:pPr>
+    </w:p>
+    <w:p>
+      <w:pPr>
+        <w:pStyle w:val="Corps2"/>
+        <w:rPr>
+          <w:noProof w:val="0"/>
+          <w:lang w:val="fr-FR"/>
+        </w:rPr>
+      </w:pPr>
+    </w:p>
+    <w:p>
+      <w:pPr>
+        <w:pStyle w:val="Corps2"/>
+        <w:rPr>
+          <w:noProof w:val="0"/>
+          <w:lang w:val="fr-FR"/>
+        </w:rPr>
+      </w:pPr>
     </w:p>
     <w:sectPr>
       <w:headerReference w:type="default" r:id="rId7"/>
       <w:footerReference w:type="default" r:id="rId8"/>
-      <w:pgSz w:w="11900" w:h="16840"/>
+      <w:pgSz w:w="11900" w:h="16840" w:orient="portrait"/>
       <w:pgMar w:top="1080" w:right="1152" w:bottom="1656" w:left="1152" w:header="720" w:footer="864" w:gutter="0"/>
       <w:cols w:space="720"/>
     </w:sectPr>
@@ -299,7 +2712,7 @@
     </w:r>
     <w:r>
       <w:rPr>
-        <w:rFonts w:ascii="Helvetica" w:eastAsia="Helvetica" w:hAnsi="Helvetica" w:cs="Helvetica"/>
+        <w:rFonts w:ascii="Helvetica" w:hAnsi="Helvetica" w:eastAsia="Helvetica" w:cs="Helvetica"/>
         <w:caps/>
         <w:color w:val="008CB4"/>
         <w:sz w:val="20"/>
@@ -309,7 +2722,7 @@
     </w:r>
     <w:r>
       <w:rPr>
-        <w:rFonts w:ascii="Helvetica" w:eastAsia="Helvetica" w:hAnsi="Helvetica" w:cs="Helvetica"/>
+        <w:rFonts w:ascii="Helvetica" w:hAnsi="Helvetica" w:eastAsia="Helvetica" w:cs="Helvetica"/>
         <w:caps/>
         <w:color w:val="008CB4"/>
         <w:sz w:val="20"/>
@@ -319,7 +2732,7 @@
     </w:r>
     <w:r>
       <w:rPr>
-        <w:rFonts w:ascii="Helvetica" w:eastAsia="Helvetica" w:hAnsi="Helvetica" w:cs="Helvetica"/>
+        <w:rFonts w:ascii="Helvetica" w:hAnsi="Helvetica" w:eastAsia="Helvetica" w:cs="Helvetica"/>
         <w:caps/>
         <w:color w:val="008CB4"/>
         <w:sz w:val="20"/>
@@ -329,7 +2742,7 @@
     </w:r>
     <w:r>
       <w:rPr>
-        <w:rFonts w:ascii="Helvetica" w:eastAsia="Helvetica" w:hAnsi="Helvetica" w:cs="Helvetica"/>
+        <w:rFonts w:ascii="Helvetica" w:hAnsi="Helvetica" w:eastAsia="Helvetica" w:cs="Helvetica"/>
         <w:caps/>
         <w:color w:val="008CB4"/>
         <w:sz w:val="20"/>
@@ -339,7 +2752,7 @@
     </w:r>
     <w:r>
       <w:rPr>
-        <w:rFonts w:ascii="Helvetica" w:eastAsia="Helvetica" w:hAnsi="Helvetica" w:cs="Helvetica"/>
+        <w:rFonts w:ascii="Helvetica" w:hAnsi="Helvetica" w:eastAsia="Helvetica" w:cs="Helvetica"/>
         <w:caps/>
         <w:color w:val="008CB4"/>
         <w:sz w:val="20"/>
@@ -349,7 +2762,7 @@
     </w:r>
     <w:r>
       <w:rPr>
-        <w:rFonts w:ascii="Helvetica" w:eastAsia="Helvetica" w:hAnsi="Helvetica" w:cs="Helvetica"/>
+        <w:rFonts w:ascii="Helvetica" w:hAnsi="Helvetica" w:eastAsia="Helvetica" w:cs="Helvetica"/>
         <w:caps/>
         <w:color w:val="008CB4"/>
         <w:sz w:val="20"/>
@@ -359,7 +2772,7 @@
     </w:r>
     <w:r>
       <w:rPr>
-        <w:rFonts w:ascii="Helvetica" w:eastAsia="Helvetica" w:hAnsi="Helvetica" w:cs="Helvetica"/>
+        <w:rFonts w:ascii="Helvetica" w:hAnsi="Helvetica" w:eastAsia="Helvetica" w:cs="Helvetica"/>
         <w:caps/>
         <w:color w:val="008CB4"/>
         <w:sz w:val="20"/>
@@ -391,7 +2804,7 @@
 </file>
 
 <file path=word/header1.xml><?xml version="1.0" encoding="utf-8"?>
-<w:hdr xmlns:wpc="http://schemas.microsoft.com/office/word/2010/wordprocessingCanvas" xmlns:cx="http://schemas.microsoft.com/office/drawing/2014/chartex" xmlns:cx1="http://schemas.microsoft.com/office/drawing/2015/9/8/chartex" xmlns:cx2="http://schemas.microsoft.com/office/drawing/2015/10/21/chartex" xmlns:cx3="http://schemas.microsoft.com/office/drawing/2016/5/9/chartex" xmlns:cx4="http://schemas.microsoft.com/office/drawing/2016/5/10/chartex" xmlns:cx5="http://schemas.microsoft.com/office/drawing/2016/5/11/chartex" xmlns:cx6="http://schemas.microsoft.com/office/drawing/2016/5/12/chartex" xmlns:cx7="http://schemas.microsoft.com/office/drawing/2016/5/13/chartex" xmlns:cx8="http://schemas.microsoft.com/office/drawing/2016/5/14/chartex" xmlns:mc="http://schemas.openxmlformats.org/markup-compatibility/2006" xmlns:aink="http://schemas.microsoft.com/office/drawing/2016/ink" xmlns:am3d="http://schemas.microsoft.com/office/drawing/2017/model3d" xmlns:o="urn:schemas-microsoft-com:office:office" xmlns:r="http://schemas.openxmlformats.org/officeDocument/2006/relationships" xmlns:m="http://schemas.openxmlformats.org/officeDocument/2006/math" xmlns:v="urn:schemas-microsoft-com:vml" xmlns:wp14="http://schemas.microsoft.com/office/word/2010/wordprocessingDrawing" xmlns:wp="http://schemas.openxmlformats.org/drawingml/2006/wordprocessingDrawing" xmlns:w10="urn:schemas-microsoft-com:office:word" xmlns:w="http://schemas.openxmlformats.org/wordprocessingml/2006/main" xmlns:w14="http://schemas.microsoft.com/office/word/2010/wordml" xmlns:w15="http://schemas.microsoft.com/office/word/2012/wordml" xmlns:w16cid="http://schemas.microsoft.com/office/word/2016/wordml/cid" xmlns:w16se="http://schemas.microsoft.com/office/word/2015/wordml/symex" xmlns:wpg="http://schemas.microsoft.com/office/word/2010/wordprocessingGroup" xmlns:wpi="http://schemas.microsoft.com/office/word/2010/wordprocessingInk" xmlns:wne="http://schemas.microsoft.com/office/word/2006/wordml" xmlns:wps="http://schemas.microsoft.com/office/word/2010/wordprocessingShape" mc:Ignorable="w14 w15 w16se w16cid wp14">
+<w:hdr xmlns:wpc="http://schemas.microsoft.com/office/word/2010/wordprocessingCanvas" xmlns:cx="http://schemas.microsoft.com/office/drawing/2014/chartex" xmlns:cx1="http://schemas.microsoft.com/office/drawing/2015/9/8/chartex" xmlns:cx2="http://schemas.microsoft.com/office/drawing/2015/10/21/chartex" xmlns:cx3="http://schemas.microsoft.com/office/drawing/2016/5/9/chartex" xmlns:cx4="http://schemas.microsoft.com/office/drawing/2016/5/10/chartex" xmlns:cx5="http://schemas.microsoft.com/office/drawing/2016/5/11/chartex" xmlns:cx6="http://schemas.microsoft.com/office/drawing/2016/5/12/chartex" xmlns:cx7="http://schemas.microsoft.com/office/drawing/2016/5/13/chartex" xmlns:cx8="http://schemas.microsoft.com/office/drawing/2016/5/14/chartex" xmlns:mc="http://schemas.openxmlformats.org/markup-compatibility/2006" xmlns:aink="http://schemas.microsoft.com/office/drawing/2016/ink" xmlns:am3d="http://schemas.microsoft.com/office/drawing/2017/model3d" xmlns:o="urn:schemas-microsoft-com:office:office" xmlns:r="http://schemas.openxmlformats.org/officeDocument/2006/relationships" xmlns:m="http://schemas.openxmlformats.org/officeDocument/2006/math" xmlns:v="urn:schemas-microsoft-com:vml" xmlns:wp14="http://schemas.microsoft.com/office/word/2010/wordprocessingDrawing" xmlns:wp="http://schemas.openxmlformats.org/drawingml/2006/wordprocessingDrawing" xmlns:w10="urn:schemas-microsoft-com:office:word" xmlns:w="http://schemas.openxmlformats.org/wordprocessingml/2006/main" xmlns:w14="http://schemas.microsoft.com/office/word/2010/wordml" xmlns:w15="http://schemas.microsoft.com/office/word/2012/wordml" xmlns:w16cid="http://schemas.microsoft.com/office/word/2016/wordml/cid" xmlns:w16se="http://schemas.microsoft.com/office/word/2015/wordml/symex" xmlns:wpg="http://schemas.microsoft.com/office/word/2010/wordprocessingGroup" xmlns:wpi="http://schemas.microsoft.com/office/word/2010/wordprocessingInk" xmlns:wne="http://schemas.microsoft.com/office/word/2006/wordml" xmlns:wps="http://schemas.microsoft.com/office/word/2010/wordprocessingShape" xmlns:a="http://schemas.openxmlformats.org/drawingml/2006/main" mc:Ignorable="w14 w15 w16se w16cid wp14">
   <w:p>
     <w:r>
       <w:rPr>
@@ -444,7 +2857,7 @@
         </mc:Choice>
         <mc:Fallback>
           <w:pict>
-            <v:line w14:anchorId="7D398A1E" id="officeArt object" o:spid="_x0000_s1026" style="position:absolute;z-index:-251658240;visibility:visible;mso-wrap-style:square;mso-wrap-distance-left:12pt;mso-wrap-distance-top:12pt;mso-wrap-distance-right:12pt;mso-wrap-distance-bottom:12pt;mso-position-horizontal:absolute;mso-position-horizontal-relative:page;mso-position-vertical:absolute;mso-position-vertical-relative:page" from="56.6pt,35pt" to="537.85pt,35pt" o:gfxdata="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" strokecolor="#008cb4 [3204]">
+            <v:line id="officeArt object" style="position:absolute;z-index:-251658240;visibility:visible;mso-wrap-style:square;mso-wrap-distance-left:12pt;mso-wrap-distance-top:12pt;mso-wrap-distance-right:12pt;mso-wrap-distance-bottom:12pt;mso-position-horizontal:absolute;mso-position-horizontal-relative:page;mso-position-vertical:absolute;mso-position-vertical-relative:page" o:spid="_x0000_s1026" strokecolor="#008cb4 [3204]" from="56.6pt,35pt" to="537.85pt,35pt" w14:anchorId="7D398A1E" o:gfxdata="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">
               <v:stroke miterlimit="4" joinstyle="miter"/>
               <w10:wrap anchorx="page" anchory="page"/>
             </v:line>
@@ -503,7 +2916,7 @@
         </mc:Choice>
         <mc:Fallback>
           <w:pict>
-            <v:line w14:anchorId="7AD07148" id="officeArt object" o:spid="_x0000_s1026" style="position:absolute;z-index:-251657216;visibility:visible;mso-wrap-style:square;mso-wrap-distance-left:12pt;mso-wrap-distance-top:12pt;mso-wrap-distance-right:12pt;mso-wrap-distance-bottom:12pt;mso-position-horizontal:absolute;mso-position-horizontal-relative:page;mso-position-vertical:absolute;mso-position-vertical-relative:page" from="57pt,780pt" to="538.25pt,780pt" o:gfxdata="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" strokecolor="#008cb4 [3204]">
+            <v:line id="officeArt object" style="position:absolute;z-index:-251657216;visibility:visible;mso-wrap-style:square;mso-wrap-distance-left:12pt;mso-wrap-distance-top:12pt;mso-wrap-distance-right:12pt;mso-wrap-distance-bottom:12pt;mso-position-horizontal:absolute;mso-position-horizontal-relative:page;mso-position-vertical:absolute;mso-position-vertical-relative:page" o:spid="_x0000_s1026" strokecolor="#008cb4 [3204]" from="57pt,780pt" to="538.25pt,780pt" w14:anchorId="7AD07148" o:gfxdata="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">
               <v:stroke miterlimit="4" joinstyle="miter"/>
               <w10:wrap anchorx="page" anchory="page"/>
             </v:line>
@@ -517,6 +2930,894 @@
 
 <file path=word/numbering.xml><?xml version="1.0" encoding="utf-8"?>
 <w:numbering xmlns:wpc="http://schemas.microsoft.com/office/word/2010/wordprocessingCanvas" xmlns:cx="http://schemas.microsoft.com/office/drawing/2014/chartex" xmlns:cx1="http://schemas.microsoft.com/office/drawing/2015/9/8/chartex" xmlns:cx2="http://schemas.microsoft.com/office/drawing/2015/10/21/chartex" xmlns:cx3="http://schemas.microsoft.com/office/drawing/2016/5/9/chartex" xmlns:cx4="http://schemas.microsoft.com/office/drawing/2016/5/10/chartex" xmlns:cx5="http://schemas.microsoft.com/office/drawing/2016/5/11/chartex" xmlns:cx6="http://schemas.microsoft.com/office/drawing/2016/5/12/chartex" xmlns:cx7="http://schemas.microsoft.com/office/drawing/2016/5/13/chartex" xmlns:cx8="http://schemas.microsoft.com/office/drawing/2016/5/14/chartex" xmlns:mc="http://schemas.openxmlformats.org/markup-compatibility/2006" xmlns:aink="http://schemas.microsoft.com/office/drawing/2016/ink" xmlns:am3d="http://schemas.microsoft.com/office/drawing/2017/model3d" xmlns:o="urn:schemas-microsoft-com:office:office" xmlns:r="http://schemas.openxmlformats.org/officeDocument/2006/relationships" xmlns:m="http://schemas.openxmlformats.org/officeDocument/2006/math" xmlns:v="urn:schemas-microsoft-com:vml" xmlns:wp14="http://schemas.microsoft.com/office/word/2010/wordprocessingDrawing" xmlns:wp="http://schemas.openxmlformats.org/drawingml/2006/wordprocessingDrawing" xmlns:w10="urn:schemas-microsoft-com:office:word" xmlns:w="http://schemas.openxmlformats.org/wordprocessingml/2006/main" xmlns:w14="http://schemas.microsoft.com/office/word/2010/wordml" xmlns:w15="http://schemas.microsoft.com/office/word/2012/wordml" xmlns:w16cid="http://schemas.microsoft.com/office/word/2016/wordml/cid" xmlns:w16se="http://schemas.microsoft.com/office/word/2015/wordml/symex" xmlns:wpg="http://schemas.microsoft.com/office/word/2010/wordprocessingGroup" xmlns:wpi="http://schemas.microsoft.com/office/word/2010/wordprocessingInk" xmlns:wne="http://schemas.microsoft.com/office/word/2006/wordml" xmlns:wps="http://schemas.microsoft.com/office/word/2010/wordprocessingShape" mc:Ignorable="w14 w15 w16se w16cid wp14">
+  <w:abstractNum xmlns:w="http://schemas.openxmlformats.org/wordprocessingml/2006/main" w:abstractNumId="16">
+    <w:multiLevelType xmlns:w="http://schemas.openxmlformats.org/wordprocessingml/2006/main" w:val="hybridMultilevel"/>
+    <w:lvl xmlns:w="http://schemas.openxmlformats.org/wordprocessingml/2006/main" w:ilvl="0">
+      <w:start w:val="1"/>
+      <w:numFmt w:val="bullet"/>
+      <w:lvlText w:val=""/>
+      <w:lvlJc w:val="left"/>
+      <w:pPr>
+        <w:ind w:left="720" w:hanging="360"/>
+      </w:pPr>
+      <w:rPr>
+        <w:rFonts w:hint="default" w:ascii="Symbol" w:hAnsi="Symbol"/>
+      </w:rPr>
+    </w:lvl>
+    <w:lvl xmlns:w="http://schemas.openxmlformats.org/wordprocessingml/2006/main" w:ilvl="1">
+      <w:start w:val="1"/>
+      <w:numFmt w:val="bullet"/>
+      <w:lvlText w:val="o"/>
+      <w:lvlJc w:val="left"/>
+      <w:pPr>
+        <w:ind w:left="1440" w:hanging="360"/>
+      </w:pPr>
+      <w:rPr>
+        <w:rFonts w:hint="default" w:ascii="Courier New" w:hAnsi="Courier New"/>
+      </w:rPr>
+    </w:lvl>
+    <w:lvl xmlns:w="http://schemas.openxmlformats.org/wordprocessingml/2006/main" w:ilvl="2">
+      <w:start w:val="1"/>
+      <w:numFmt w:val="bullet"/>
+      <w:lvlText w:val=""/>
+      <w:lvlJc w:val="left"/>
+      <w:pPr>
+        <w:ind w:left="2160" w:hanging="360"/>
+      </w:pPr>
+      <w:rPr>
+        <w:rFonts w:hint="default" w:ascii="Wingdings" w:hAnsi="Wingdings"/>
+      </w:rPr>
+    </w:lvl>
+    <w:lvl xmlns:w="http://schemas.openxmlformats.org/wordprocessingml/2006/main" w:ilvl="3">
+      <w:start w:val="1"/>
+      <w:numFmt w:val="bullet"/>
+      <w:lvlText w:val=""/>
+      <w:lvlJc w:val="left"/>
+      <w:pPr>
+        <w:ind w:left="2880" w:hanging="360"/>
+      </w:pPr>
+      <w:rPr>
+        <w:rFonts w:hint="default" w:ascii="Symbol" w:hAnsi="Symbol"/>
+      </w:rPr>
+    </w:lvl>
+    <w:lvl xmlns:w="http://schemas.openxmlformats.org/wordprocessingml/2006/main" w:ilvl="4">
+      <w:start w:val="1"/>
+      <w:numFmt w:val="bullet"/>
+      <w:lvlText w:val="o"/>
+      <w:lvlJc w:val="left"/>
+      <w:pPr>
+        <w:ind w:left="3600" w:hanging="360"/>
+      </w:pPr>
+      <w:rPr>
+        <w:rFonts w:hint="default" w:ascii="Courier New" w:hAnsi="Courier New"/>
+      </w:rPr>
+    </w:lvl>
+    <w:lvl xmlns:w="http://schemas.openxmlformats.org/wordprocessingml/2006/main" w:ilvl="5">
+      <w:start w:val="1"/>
+      <w:numFmt w:val="bullet"/>
+      <w:lvlText w:val=""/>
+      <w:lvlJc w:val="left"/>
+      <w:pPr>
+        <w:ind w:left="4320" w:hanging="360"/>
+      </w:pPr>
+      <w:rPr>
+        <w:rFonts w:hint="default" w:ascii="Wingdings" w:hAnsi="Wingdings"/>
+      </w:rPr>
+    </w:lvl>
+    <w:lvl xmlns:w="http://schemas.openxmlformats.org/wordprocessingml/2006/main" w:ilvl="6">
+      <w:start w:val="1"/>
+      <w:numFmt w:val="bullet"/>
+      <w:lvlText w:val=""/>
+      <w:lvlJc w:val="left"/>
+      <w:pPr>
+        <w:ind w:left="5040" w:hanging="360"/>
+      </w:pPr>
+      <w:rPr>
+        <w:rFonts w:hint="default" w:ascii="Symbol" w:hAnsi="Symbol"/>
+      </w:rPr>
+    </w:lvl>
+    <w:lvl xmlns:w="http://schemas.openxmlformats.org/wordprocessingml/2006/main" w:ilvl="7">
+      <w:start w:val="1"/>
+      <w:numFmt w:val="bullet"/>
+      <w:lvlText w:val="o"/>
+      <w:lvlJc w:val="left"/>
+      <w:pPr>
+        <w:ind w:left="5760" w:hanging="360"/>
+      </w:pPr>
+      <w:rPr>
+        <w:rFonts w:hint="default" w:ascii="Courier New" w:hAnsi="Courier New"/>
+      </w:rPr>
+    </w:lvl>
+    <w:lvl xmlns:w="http://schemas.openxmlformats.org/wordprocessingml/2006/main" w:ilvl="8">
+      <w:start w:val="1"/>
+      <w:numFmt w:val="bullet"/>
+      <w:lvlText w:val=""/>
+      <w:lvlJc w:val="left"/>
+      <w:pPr>
+        <w:ind w:left="6480" w:hanging="360"/>
+      </w:pPr>
+      <w:rPr>
+        <w:rFonts w:hint="default" w:ascii="Wingdings" w:hAnsi="Wingdings"/>
+      </w:rPr>
+    </w:lvl>
+  </w:abstractNum>
+  <w:abstractNum xmlns:w="http://schemas.openxmlformats.org/wordprocessingml/2006/main" w:abstractNumId="15">
+    <w:multiLevelType xmlns:w="http://schemas.openxmlformats.org/wordprocessingml/2006/main" w:val="hybridMultilevel"/>
+    <w:lvl xmlns:w="http://schemas.openxmlformats.org/wordprocessingml/2006/main" w:ilvl="0">
+      <w:start w:val="1"/>
+      <w:numFmt w:val="bullet"/>
+      <w:lvlText w:val=""/>
+      <w:lvlJc w:val="left"/>
+      <w:pPr>
+        <w:ind w:left="720" w:hanging="360"/>
+      </w:pPr>
+      <w:rPr>
+        <w:rFonts w:hint="default" w:ascii="Symbol" w:hAnsi="Symbol"/>
+      </w:rPr>
+    </w:lvl>
+    <w:lvl xmlns:w="http://schemas.openxmlformats.org/wordprocessingml/2006/main" w:ilvl="1">
+      <w:start w:val="1"/>
+      <w:numFmt w:val="bullet"/>
+      <w:lvlText w:val="o"/>
+      <w:lvlJc w:val="left"/>
+      <w:pPr>
+        <w:ind w:left="1440" w:hanging="360"/>
+      </w:pPr>
+      <w:rPr>
+        <w:rFonts w:hint="default" w:ascii="Courier New" w:hAnsi="Courier New"/>
+      </w:rPr>
+    </w:lvl>
+    <w:lvl xmlns:w="http://schemas.openxmlformats.org/wordprocessingml/2006/main" w:ilvl="2">
+      <w:start w:val="1"/>
+      <w:numFmt w:val="bullet"/>
+      <w:lvlText w:val=""/>
+      <w:lvlJc w:val="left"/>
+      <w:pPr>
+        <w:ind w:left="2160" w:hanging="360"/>
+      </w:pPr>
+      <w:rPr>
+        <w:rFonts w:hint="default" w:ascii="Wingdings" w:hAnsi="Wingdings"/>
+      </w:rPr>
+    </w:lvl>
+    <w:lvl xmlns:w="http://schemas.openxmlformats.org/wordprocessingml/2006/main" w:ilvl="3">
+      <w:start w:val="1"/>
+      <w:numFmt w:val="bullet"/>
+      <w:lvlText w:val=""/>
+      <w:lvlJc w:val="left"/>
+      <w:pPr>
+        <w:ind w:left="2880" w:hanging="360"/>
+      </w:pPr>
+      <w:rPr>
+        <w:rFonts w:hint="default" w:ascii="Symbol" w:hAnsi="Symbol"/>
+      </w:rPr>
+    </w:lvl>
+    <w:lvl xmlns:w="http://schemas.openxmlformats.org/wordprocessingml/2006/main" w:ilvl="4">
+      <w:start w:val="1"/>
+      <w:numFmt w:val="bullet"/>
+      <w:lvlText w:val="o"/>
+      <w:lvlJc w:val="left"/>
+      <w:pPr>
+        <w:ind w:left="3600" w:hanging="360"/>
+      </w:pPr>
+      <w:rPr>
+        <w:rFonts w:hint="default" w:ascii="Courier New" w:hAnsi="Courier New"/>
+      </w:rPr>
+    </w:lvl>
+    <w:lvl xmlns:w="http://schemas.openxmlformats.org/wordprocessingml/2006/main" w:ilvl="5">
+      <w:start w:val="1"/>
+      <w:numFmt w:val="bullet"/>
+      <w:lvlText w:val=""/>
+      <w:lvlJc w:val="left"/>
+      <w:pPr>
+        <w:ind w:left="4320" w:hanging="360"/>
+      </w:pPr>
+      <w:rPr>
+        <w:rFonts w:hint="default" w:ascii="Wingdings" w:hAnsi="Wingdings"/>
+      </w:rPr>
+    </w:lvl>
+    <w:lvl xmlns:w="http://schemas.openxmlformats.org/wordprocessingml/2006/main" w:ilvl="6">
+      <w:start w:val="1"/>
+      <w:numFmt w:val="bullet"/>
+      <w:lvlText w:val=""/>
+      <w:lvlJc w:val="left"/>
+      <w:pPr>
+        <w:ind w:left="5040" w:hanging="360"/>
+      </w:pPr>
+      <w:rPr>
+        <w:rFonts w:hint="default" w:ascii="Symbol" w:hAnsi="Symbol"/>
+      </w:rPr>
+    </w:lvl>
+    <w:lvl xmlns:w="http://schemas.openxmlformats.org/wordprocessingml/2006/main" w:ilvl="7">
+      <w:start w:val="1"/>
+      <w:numFmt w:val="bullet"/>
+      <w:lvlText w:val="o"/>
+      <w:lvlJc w:val="left"/>
+      <w:pPr>
+        <w:ind w:left="5760" w:hanging="360"/>
+      </w:pPr>
+      <w:rPr>
+        <w:rFonts w:hint="default" w:ascii="Courier New" w:hAnsi="Courier New"/>
+      </w:rPr>
+    </w:lvl>
+    <w:lvl xmlns:w="http://schemas.openxmlformats.org/wordprocessingml/2006/main" w:ilvl="8">
+      <w:start w:val="1"/>
+      <w:numFmt w:val="bullet"/>
+      <w:lvlText w:val=""/>
+      <w:lvlJc w:val="left"/>
+      <w:pPr>
+        <w:ind w:left="6480" w:hanging="360"/>
+      </w:pPr>
+      <w:rPr>
+        <w:rFonts w:hint="default" w:ascii="Wingdings" w:hAnsi="Wingdings"/>
+      </w:rPr>
+    </w:lvl>
+  </w:abstractNum>
+  <w:abstractNum xmlns:w="http://schemas.openxmlformats.org/wordprocessingml/2006/main" w:abstractNumId="14">
+    <w:multiLevelType xmlns:w="http://schemas.openxmlformats.org/wordprocessingml/2006/main" w:val="hybridMultilevel"/>
+    <w:lvl xmlns:w="http://schemas.openxmlformats.org/wordprocessingml/2006/main" w:ilvl="0">
+      <w:start w:val="1"/>
+      <w:numFmt w:val="bullet"/>
+      <w:lvlText w:val=""/>
+      <w:lvlJc w:val="left"/>
+      <w:pPr>
+        <w:ind w:left="720" w:hanging="360"/>
+      </w:pPr>
+      <w:rPr>
+        <w:rFonts w:hint="default" w:ascii="Symbol" w:hAnsi="Symbol"/>
+      </w:rPr>
+    </w:lvl>
+    <w:lvl xmlns:w="http://schemas.openxmlformats.org/wordprocessingml/2006/main" w:ilvl="1">
+      <w:start w:val="1"/>
+      <w:numFmt w:val="bullet"/>
+      <w:lvlText w:val="o"/>
+      <w:lvlJc w:val="left"/>
+      <w:pPr>
+        <w:ind w:left="1440" w:hanging="360"/>
+      </w:pPr>
+      <w:rPr>
+        <w:rFonts w:hint="default" w:ascii="Courier New" w:hAnsi="Courier New"/>
+      </w:rPr>
+    </w:lvl>
+    <w:lvl xmlns:w="http://schemas.openxmlformats.org/wordprocessingml/2006/main" w:ilvl="2">
+      <w:start w:val="1"/>
+      <w:numFmt w:val="bullet"/>
+      <w:lvlText w:val=""/>
+      <w:lvlJc w:val="left"/>
+      <w:pPr>
+        <w:ind w:left="2160" w:hanging="360"/>
+      </w:pPr>
+      <w:rPr>
+        <w:rFonts w:hint="default" w:ascii="Wingdings" w:hAnsi="Wingdings"/>
+      </w:rPr>
+    </w:lvl>
+    <w:lvl xmlns:w="http://schemas.openxmlformats.org/wordprocessingml/2006/main" w:ilvl="3">
+      <w:start w:val="1"/>
+      <w:numFmt w:val="bullet"/>
+      <w:lvlText w:val=""/>
+      <w:lvlJc w:val="left"/>
+      <w:pPr>
+        <w:ind w:left="2880" w:hanging="360"/>
+      </w:pPr>
+      <w:rPr>
+        <w:rFonts w:hint="default" w:ascii="Symbol" w:hAnsi="Symbol"/>
+      </w:rPr>
+    </w:lvl>
+    <w:lvl xmlns:w="http://schemas.openxmlformats.org/wordprocessingml/2006/main" w:ilvl="4">
+      <w:start w:val="1"/>
+      <w:numFmt w:val="bullet"/>
+      <w:lvlText w:val="o"/>
+      <w:lvlJc w:val="left"/>
+      <w:pPr>
+        <w:ind w:left="3600" w:hanging="360"/>
+      </w:pPr>
+      <w:rPr>
+        <w:rFonts w:hint="default" w:ascii="Courier New" w:hAnsi="Courier New"/>
+      </w:rPr>
+    </w:lvl>
+    <w:lvl xmlns:w="http://schemas.openxmlformats.org/wordprocessingml/2006/main" w:ilvl="5">
+      <w:start w:val="1"/>
+      <w:numFmt w:val="bullet"/>
+      <w:lvlText w:val=""/>
+      <w:lvlJc w:val="left"/>
+      <w:pPr>
+        <w:ind w:left="4320" w:hanging="360"/>
+      </w:pPr>
+      <w:rPr>
+        <w:rFonts w:hint="default" w:ascii="Wingdings" w:hAnsi="Wingdings"/>
+      </w:rPr>
+    </w:lvl>
+    <w:lvl xmlns:w="http://schemas.openxmlformats.org/wordprocessingml/2006/main" w:ilvl="6">
+      <w:start w:val="1"/>
+      <w:numFmt w:val="bullet"/>
+      <w:lvlText w:val=""/>
+      <w:lvlJc w:val="left"/>
+      <w:pPr>
+        <w:ind w:left="5040" w:hanging="360"/>
+      </w:pPr>
+      <w:rPr>
+        <w:rFonts w:hint="default" w:ascii="Symbol" w:hAnsi="Symbol"/>
+      </w:rPr>
+    </w:lvl>
+    <w:lvl xmlns:w="http://schemas.openxmlformats.org/wordprocessingml/2006/main" w:ilvl="7">
+      <w:start w:val="1"/>
+      <w:numFmt w:val="bullet"/>
+      <w:lvlText w:val="o"/>
+      <w:lvlJc w:val="left"/>
+      <w:pPr>
+        <w:ind w:left="5760" w:hanging="360"/>
+      </w:pPr>
+      <w:rPr>
+        <w:rFonts w:hint="default" w:ascii="Courier New" w:hAnsi="Courier New"/>
+      </w:rPr>
+    </w:lvl>
+    <w:lvl xmlns:w="http://schemas.openxmlformats.org/wordprocessingml/2006/main" w:ilvl="8">
+      <w:start w:val="1"/>
+      <w:numFmt w:val="bullet"/>
+      <w:lvlText w:val=""/>
+      <w:lvlJc w:val="left"/>
+      <w:pPr>
+        <w:ind w:left="6480" w:hanging="360"/>
+      </w:pPr>
+      <w:rPr>
+        <w:rFonts w:hint="default" w:ascii="Wingdings" w:hAnsi="Wingdings"/>
+      </w:rPr>
+    </w:lvl>
+  </w:abstractNum>
+  <w:abstractNum xmlns:w="http://schemas.openxmlformats.org/wordprocessingml/2006/main" w:abstractNumId="13">
+    <w:multiLevelType xmlns:w="http://schemas.openxmlformats.org/wordprocessingml/2006/main" w:val="hybridMultilevel"/>
+    <w:lvl xmlns:w="http://schemas.openxmlformats.org/wordprocessingml/2006/main" w:ilvl="0">
+      <w:start w:val="1"/>
+      <w:numFmt w:val="bullet"/>
+      <w:lvlText w:val=""/>
+      <w:lvlJc w:val="left"/>
+      <w:pPr>
+        <w:ind w:left="720" w:hanging="360"/>
+      </w:pPr>
+      <w:rPr>
+        <w:rFonts w:hint="default" w:ascii="Symbol" w:hAnsi="Symbol"/>
+      </w:rPr>
+    </w:lvl>
+    <w:lvl xmlns:w="http://schemas.openxmlformats.org/wordprocessingml/2006/main" w:ilvl="1">
+      <w:start w:val="1"/>
+      <w:numFmt w:val="bullet"/>
+      <w:lvlText w:val="o"/>
+      <w:lvlJc w:val="left"/>
+      <w:pPr>
+        <w:ind w:left="1440" w:hanging="360"/>
+      </w:pPr>
+      <w:rPr>
+        <w:rFonts w:hint="default" w:ascii="Courier New" w:hAnsi="Courier New"/>
+      </w:rPr>
+    </w:lvl>
+    <w:lvl xmlns:w="http://schemas.openxmlformats.org/wordprocessingml/2006/main" w:ilvl="2">
+      <w:start w:val="1"/>
+      <w:numFmt w:val="bullet"/>
+      <w:lvlText w:val=""/>
+      <w:lvlJc w:val="left"/>
+      <w:pPr>
+        <w:ind w:left="2160" w:hanging="360"/>
+      </w:pPr>
+      <w:rPr>
+        <w:rFonts w:hint="default" w:ascii="Wingdings" w:hAnsi="Wingdings"/>
+      </w:rPr>
+    </w:lvl>
+    <w:lvl xmlns:w="http://schemas.openxmlformats.org/wordprocessingml/2006/main" w:ilvl="3">
+      <w:start w:val="1"/>
+      <w:numFmt w:val="bullet"/>
+      <w:lvlText w:val=""/>
+      <w:lvlJc w:val="left"/>
+      <w:pPr>
+        <w:ind w:left="2880" w:hanging="360"/>
+      </w:pPr>
+      <w:rPr>
+        <w:rFonts w:hint="default" w:ascii="Symbol" w:hAnsi="Symbol"/>
+      </w:rPr>
+    </w:lvl>
+    <w:lvl xmlns:w="http://schemas.openxmlformats.org/wordprocessingml/2006/main" w:ilvl="4">
+      <w:start w:val="1"/>
+      <w:numFmt w:val="bullet"/>
+      <w:lvlText w:val="o"/>
+      <w:lvlJc w:val="left"/>
+      <w:pPr>
+        <w:ind w:left="3600" w:hanging="360"/>
+      </w:pPr>
+      <w:rPr>
+        <w:rFonts w:hint="default" w:ascii="Courier New" w:hAnsi="Courier New"/>
+      </w:rPr>
+    </w:lvl>
+    <w:lvl xmlns:w="http://schemas.openxmlformats.org/wordprocessingml/2006/main" w:ilvl="5">
+      <w:start w:val="1"/>
+      <w:numFmt w:val="bullet"/>
+      <w:lvlText w:val=""/>
+      <w:lvlJc w:val="left"/>
+      <w:pPr>
+        <w:ind w:left="4320" w:hanging="360"/>
+      </w:pPr>
+      <w:rPr>
+        <w:rFonts w:hint="default" w:ascii="Wingdings" w:hAnsi="Wingdings"/>
+      </w:rPr>
+    </w:lvl>
+    <w:lvl xmlns:w="http://schemas.openxmlformats.org/wordprocessingml/2006/main" w:ilvl="6">
+      <w:start w:val="1"/>
+      <w:numFmt w:val="bullet"/>
+      <w:lvlText w:val=""/>
+      <w:lvlJc w:val="left"/>
+      <w:pPr>
+        <w:ind w:left="5040" w:hanging="360"/>
+      </w:pPr>
+      <w:rPr>
+        <w:rFonts w:hint="default" w:ascii="Symbol" w:hAnsi="Symbol"/>
+      </w:rPr>
+    </w:lvl>
+    <w:lvl xmlns:w="http://schemas.openxmlformats.org/wordprocessingml/2006/main" w:ilvl="7">
+      <w:start w:val="1"/>
+      <w:numFmt w:val="bullet"/>
+      <w:lvlText w:val="o"/>
+      <w:lvlJc w:val="left"/>
+      <w:pPr>
+        <w:ind w:left="5760" w:hanging="360"/>
+      </w:pPr>
+      <w:rPr>
+        <w:rFonts w:hint="default" w:ascii="Courier New" w:hAnsi="Courier New"/>
+      </w:rPr>
+    </w:lvl>
+    <w:lvl xmlns:w="http://schemas.openxmlformats.org/wordprocessingml/2006/main" w:ilvl="8">
+      <w:start w:val="1"/>
+      <w:numFmt w:val="bullet"/>
+      <w:lvlText w:val=""/>
+      <w:lvlJc w:val="left"/>
+      <w:pPr>
+        <w:ind w:left="6480" w:hanging="360"/>
+      </w:pPr>
+      <w:rPr>
+        <w:rFonts w:hint="default" w:ascii="Wingdings" w:hAnsi="Wingdings"/>
+      </w:rPr>
+    </w:lvl>
+  </w:abstractNum>
+  <w:abstractNum xmlns:w="http://schemas.openxmlformats.org/wordprocessingml/2006/main" w:abstractNumId="12">
+    <w:multiLevelType xmlns:w="http://schemas.openxmlformats.org/wordprocessingml/2006/main" w:val="hybridMultilevel"/>
+    <w:lvl xmlns:w="http://schemas.openxmlformats.org/wordprocessingml/2006/main" w:ilvl="0">
+      <w:start w:val="1"/>
+      <w:numFmt w:val="bullet"/>
+      <w:lvlText w:val=""/>
+      <w:lvlJc w:val="left"/>
+      <w:pPr>
+        <w:ind w:left="720" w:hanging="360"/>
+      </w:pPr>
+      <w:rPr>
+        <w:rFonts w:hint="default" w:ascii="Symbol" w:hAnsi="Symbol"/>
+      </w:rPr>
+    </w:lvl>
+    <w:lvl xmlns:w="http://schemas.openxmlformats.org/wordprocessingml/2006/main" w:ilvl="1">
+      <w:start w:val="1"/>
+      <w:numFmt w:val="bullet"/>
+      <w:lvlText w:val="o"/>
+      <w:lvlJc w:val="left"/>
+      <w:pPr>
+        <w:ind w:left="1440" w:hanging="360"/>
+      </w:pPr>
+      <w:rPr>
+        <w:rFonts w:hint="default" w:ascii="Courier New" w:hAnsi="Courier New"/>
+      </w:rPr>
+    </w:lvl>
+    <w:lvl xmlns:w="http://schemas.openxmlformats.org/wordprocessingml/2006/main" w:ilvl="2">
+      <w:start w:val="1"/>
+      <w:numFmt w:val="bullet"/>
+      <w:lvlText w:val=""/>
+      <w:lvlJc w:val="left"/>
+      <w:pPr>
+        <w:ind w:left="2160" w:hanging="360"/>
+      </w:pPr>
+      <w:rPr>
+        <w:rFonts w:hint="default" w:ascii="Wingdings" w:hAnsi="Wingdings"/>
+      </w:rPr>
+    </w:lvl>
+    <w:lvl xmlns:w="http://schemas.openxmlformats.org/wordprocessingml/2006/main" w:ilvl="3">
+      <w:start w:val="1"/>
+      <w:numFmt w:val="bullet"/>
+      <w:lvlText w:val=""/>
+      <w:lvlJc w:val="left"/>
+      <w:pPr>
+        <w:ind w:left="2880" w:hanging="360"/>
+      </w:pPr>
+      <w:rPr>
+        <w:rFonts w:hint="default" w:ascii="Symbol" w:hAnsi="Symbol"/>
+      </w:rPr>
+    </w:lvl>
+    <w:lvl xmlns:w="http://schemas.openxmlformats.org/wordprocessingml/2006/main" w:ilvl="4">
+      <w:start w:val="1"/>
+      <w:numFmt w:val="bullet"/>
+      <w:lvlText w:val="o"/>
+      <w:lvlJc w:val="left"/>
+      <w:pPr>
+        <w:ind w:left="3600" w:hanging="360"/>
+      </w:pPr>
+      <w:rPr>
+        <w:rFonts w:hint="default" w:ascii="Courier New" w:hAnsi="Courier New"/>
+      </w:rPr>
+    </w:lvl>
+    <w:lvl xmlns:w="http://schemas.openxmlformats.org/wordprocessingml/2006/main" w:ilvl="5">
+      <w:start w:val="1"/>
+      <w:numFmt w:val="bullet"/>
+      <w:lvlText w:val=""/>
+      <w:lvlJc w:val="left"/>
+      <w:pPr>
+        <w:ind w:left="4320" w:hanging="360"/>
+      </w:pPr>
+      <w:rPr>
+        <w:rFonts w:hint="default" w:ascii="Wingdings" w:hAnsi="Wingdings"/>
+      </w:rPr>
+    </w:lvl>
+    <w:lvl xmlns:w="http://schemas.openxmlformats.org/wordprocessingml/2006/main" w:ilvl="6">
+      <w:start w:val="1"/>
+      <w:numFmt w:val="bullet"/>
+      <w:lvlText w:val=""/>
+      <w:lvlJc w:val="left"/>
+      <w:pPr>
+        <w:ind w:left="5040" w:hanging="360"/>
+      </w:pPr>
+      <w:rPr>
+        <w:rFonts w:hint="default" w:ascii="Symbol" w:hAnsi="Symbol"/>
+      </w:rPr>
+    </w:lvl>
+    <w:lvl xmlns:w="http://schemas.openxmlformats.org/wordprocessingml/2006/main" w:ilvl="7">
+      <w:start w:val="1"/>
+      <w:numFmt w:val="bullet"/>
+      <w:lvlText w:val="o"/>
+      <w:lvlJc w:val="left"/>
+      <w:pPr>
+        <w:ind w:left="5760" w:hanging="360"/>
+      </w:pPr>
+      <w:rPr>
+        <w:rFonts w:hint="default" w:ascii="Courier New" w:hAnsi="Courier New"/>
+      </w:rPr>
+    </w:lvl>
+    <w:lvl xmlns:w="http://schemas.openxmlformats.org/wordprocessingml/2006/main" w:ilvl="8">
+      <w:start w:val="1"/>
+      <w:numFmt w:val="bullet"/>
+      <w:lvlText w:val=""/>
+      <w:lvlJc w:val="left"/>
+      <w:pPr>
+        <w:ind w:left="6480" w:hanging="360"/>
+      </w:pPr>
+      <w:rPr>
+        <w:rFonts w:hint="default" w:ascii="Wingdings" w:hAnsi="Wingdings"/>
+      </w:rPr>
+    </w:lvl>
+  </w:abstractNum>
+  <w:abstractNum xmlns:w="http://schemas.openxmlformats.org/wordprocessingml/2006/main" w:abstractNumId="11">
+    <w:multiLevelType xmlns:w="http://schemas.openxmlformats.org/wordprocessingml/2006/main" w:val="hybridMultilevel"/>
+    <w:lvl xmlns:w="http://schemas.openxmlformats.org/wordprocessingml/2006/main" w:ilvl="0">
+      <w:start w:val="1"/>
+      <w:numFmt w:val="bullet"/>
+      <w:lvlText w:val=""/>
+      <w:lvlJc w:val="left"/>
+      <w:pPr>
+        <w:ind w:left="720" w:hanging="360"/>
+      </w:pPr>
+      <w:rPr>
+        <w:rFonts w:hint="default" w:ascii="Symbol" w:hAnsi="Symbol"/>
+      </w:rPr>
+    </w:lvl>
+    <w:lvl xmlns:w="http://schemas.openxmlformats.org/wordprocessingml/2006/main" w:ilvl="1">
+      <w:start w:val="1"/>
+      <w:numFmt w:val="bullet"/>
+      <w:lvlText w:val="o"/>
+      <w:lvlJc w:val="left"/>
+      <w:pPr>
+        <w:ind w:left="1440" w:hanging="360"/>
+      </w:pPr>
+      <w:rPr>
+        <w:rFonts w:hint="default" w:ascii="Courier New" w:hAnsi="Courier New"/>
+      </w:rPr>
+    </w:lvl>
+    <w:lvl xmlns:w="http://schemas.openxmlformats.org/wordprocessingml/2006/main" w:ilvl="2">
+      <w:start w:val="1"/>
+      <w:numFmt w:val="bullet"/>
+      <w:lvlText w:val=""/>
+      <w:lvlJc w:val="left"/>
+      <w:pPr>
+        <w:ind w:left="2160" w:hanging="360"/>
+      </w:pPr>
+      <w:rPr>
+        <w:rFonts w:hint="default" w:ascii="Wingdings" w:hAnsi="Wingdings"/>
+      </w:rPr>
+    </w:lvl>
+    <w:lvl xmlns:w="http://schemas.openxmlformats.org/wordprocessingml/2006/main" w:ilvl="3">
+      <w:start w:val="1"/>
+      <w:numFmt w:val="bullet"/>
+      <w:lvlText w:val=""/>
+      <w:lvlJc w:val="left"/>
+      <w:pPr>
+        <w:ind w:left="2880" w:hanging="360"/>
+      </w:pPr>
+      <w:rPr>
+        <w:rFonts w:hint="default" w:ascii="Symbol" w:hAnsi="Symbol"/>
+      </w:rPr>
+    </w:lvl>
+    <w:lvl xmlns:w="http://schemas.openxmlformats.org/wordprocessingml/2006/main" w:ilvl="4">
+      <w:start w:val="1"/>
+      <w:numFmt w:val="bullet"/>
+      <w:lvlText w:val="o"/>
+      <w:lvlJc w:val="left"/>
+      <w:pPr>
+        <w:ind w:left="3600" w:hanging="360"/>
+      </w:pPr>
+      <w:rPr>
+        <w:rFonts w:hint="default" w:ascii="Courier New" w:hAnsi="Courier New"/>
+      </w:rPr>
+    </w:lvl>
+    <w:lvl xmlns:w="http://schemas.openxmlformats.org/wordprocessingml/2006/main" w:ilvl="5">
+      <w:start w:val="1"/>
+      <w:numFmt w:val="bullet"/>
+      <w:lvlText w:val=""/>
+      <w:lvlJc w:val="left"/>
+      <w:pPr>
+        <w:ind w:left="4320" w:hanging="360"/>
+      </w:pPr>
+      <w:rPr>
+        <w:rFonts w:hint="default" w:ascii="Wingdings" w:hAnsi="Wingdings"/>
+      </w:rPr>
+    </w:lvl>
+    <w:lvl xmlns:w="http://schemas.openxmlformats.org/wordprocessingml/2006/main" w:ilvl="6">
+      <w:start w:val="1"/>
+      <w:numFmt w:val="bullet"/>
+      <w:lvlText w:val=""/>
+      <w:lvlJc w:val="left"/>
+      <w:pPr>
+        <w:ind w:left="5040" w:hanging="360"/>
+      </w:pPr>
+      <w:rPr>
+        <w:rFonts w:hint="default" w:ascii="Symbol" w:hAnsi="Symbol"/>
+      </w:rPr>
+    </w:lvl>
+    <w:lvl xmlns:w="http://schemas.openxmlformats.org/wordprocessingml/2006/main" w:ilvl="7">
+      <w:start w:val="1"/>
+      <w:numFmt w:val="bullet"/>
+      <w:lvlText w:val="o"/>
+      <w:lvlJc w:val="left"/>
+      <w:pPr>
+        <w:ind w:left="5760" w:hanging="360"/>
+      </w:pPr>
+      <w:rPr>
+        <w:rFonts w:hint="default" w:ascii="Courier New" w:hAnsi="Courier New"/>
+      </w:rPr>
+    </w:lvl>
+    <w:lvl xmlns:w="http://schemas.openxmlformats.org/wordprocessingml/2006/main" w:ilvl="8">
+      <w:start w:val="1"/>
+      <w:numFmt w:val="bullet"/>
+      <w:lvlText w:val=""/>
+      <w:lvlJc w:val="left"/>
+      <w:pPr>
+        <w:ind w:left="6480" w:hanging="360"/>
+      </w:pPr>
+      <w:rPr>
+        <w:rFonts w:hint="default" w:ascii="Wingdings" w:hAnsi="Wingdings"/>
+      </w:rPr>
+    </w:lvl>
+  </w:abstractNum>
+  <w:abstractNum xmlns:w="http://schemas.openxmlformats.org/wordprocessingml/2006/main" w:abstractNumId="10">
+    <w:multiLevelType xmlns:w="http://schemas.openxmlformats.org/wordprocessingml/2006/main" w:val="hybridMultilevel"/>
+    <w:lvl xmlns:w="http://schemas.openxmlformats.org/wordprocessingml/2006/main" w:ilvl="0">
+      <w:start w:val="1"/>
+      <w:numFmt w:val="bullet"/>
+      <w:lvlText w:val=""/>
+      <w:lvlJc w:val="left"/>
+      <w:pPr>
+        <w:ind w:left="720" w:hanging="360"/>
+      </w:pPr>
+      <w:rPr>
+        <w:rFonts w:hint="default" w:ascii="Symbol" w:hAnsi="Symbol"/>
+      </w:rPr>
+    </w:lvl>
+    <w:lvl xmlns:w="http://schemas.openxmlformats.org/wordprocessingml/2006/main" w:ilvl="1">
+      <w:start w:val="1"/>
+      <w:numFmt w:val="bullet"/>
+      <w:lvlText w:val="o"/>
+      <w:lvlJc w:val="left"/>
+      <w:pPr>
+        <w:ind w:left="1440" w:hanging="360"/>
+      </w:pPr>
+      <w:rPr>
+        <w:rFonts w:hint="default" w:ascii="Courier New" w:hAnsi="Courier New"/>
+      </w:rPr>
+    </w:lvl>
+    <w:lvl xmlns:w="http://schemas.openxmlformats.org/wordprocessingml/2006/main" w:ilvl="2">
+      <w:start w:val="1"/>
+      <w:numFmt w:val="bullet"/>
+      <w:lvlText w:val=""/>
+      <w:lvlJc w:val="left"/>
+      <w:pPr>
+        <w:ind w:left="2160" w:hanging="360"/>
+      </w:pPr>
+      <w:rPr>
+        <w:rFonts w:hint="default" w:ascii="Wingdings" w:hAnsi="Wingdings"/>
+      </w:rPr>
+    </w:lvl>
+    <w:lvl xmlns:w="http://schemas.openxmlformats.org/wordprocessingml/2006/main" w:ilvl="3">
+      <w:start w:val="1"/>
+      <w:numFmt w:val="bullet"/>
+      <w:lvlText w:val=""/>
+      <w:lvlJc w:val="left"/>
+      <w:pPr>
+        <w:ind w:left="2880" w:hanging="360"/>
+      </w:pPr>
+      <w:rPr>
+        <w:rFonts w:hint="default" w:ascii="Symbol" w:hAnsi="Symbol"/>
+      </w:rPr>
+    </w:lvl>
+    <w:lvl xmlns:w="http://schemas.openxmlformats.org/wordprocessingml/2006/main" w:ilvl="4">
+      <w:start w:val="1"/>
+      <w:numFmt w:val="bullet"/>
+      <w:lvlText w:val="o"/>
+      <w:lvlJc w:val="left"/>
+      <w:pPr>
+        <w:ind w:left="3600" w:hanging="360"/>
+      </w:pPr>
+      <w:rPr>
+        <w:rFonts w:hint="default" w:ascii="Courier New" w:hAnsi="Courier New"/>
+      </w:rPr>
+    </w:lvl>
+    <w:lvl xmlns:w="http://schemas.openxmlformats.org/wordprocessingml/2006/main" w:ilvl="5">
+      <w:start w:val="1"/>
+      <w:numFmt w:val="bullet"/>
+      <w:lvlText w:val=""/>
+      <w:lvlJc w:val="left"/>
+      <w:pPr>
+        <w:ind w:left="4320" w:hanging="360"/>
+      </w:pPr>
+      <w:rPr>
+        <w:rFonts w:hint="default" w:ascii="Wingdings" w:hAnsi="Wingdings"/>
+      </w:rPr>
+    </w:lvl>
+    <w:lvl xmlns:w="http://schemas.openxmlformats.org/wordprocessingml/2006/main" w:ilvl="6">
+      <w:start w:val="1"/>
+      <w:numFmt w:val="bullet"/>
+      <w:lvlText w:val=""/>
+      <w:lvlJc w:val="left"/>
+      <w:pPr>
+        <w:ind w:left="5040" w:hanging="360"/>
+      </w:pPr>
+      <w:rPr>
+        <w:rFonts w:hint="default" w:ascii="Symbol" w:hAnsi="Symbol"/>
+      </w:rPr>
+    </w:lvl>
+    <w:lvl xmlns:w="http://schemas.openxmlformats.org/wordprocessingml/2006/main" w:ilvl="7">
+      <w:start w:val="1"/>
+      <w:numFmt w:val="bullet"/>
+      <w:lvlText w:val="o"/>
+      <w:lvlJc w:val="left"/>
+      <w:pPr>
+        <w:ind w:left="5760" w:hanging="360"/>
+      </w:pPr>
+      <w:rPr>
+        <w:rFonts w:hint="default" w:ascii="Courier New" w:hAnsi="Courier New"/>
+      </w:rPr>
+    </w:lvl>
+    <w:lvl xmlns:w="http://schemas.openxmlformats.org/wordprocessingml/2006/main" w:ilvl="8">
+      <w:start w:val="1"/>
+      <w:numFmt w:val="bullet"/>
+      <w:lvlText w:val=""/>
+      <w:lvlJc w:val="left"/>
+      <w:pPr>
+        <w:ind w:left="6480" w:hanging="360"/>
+      </w:pPr>
+      <w:rPr>
+        <w:rFonts w:hint="default" w:ascii="Wingdings" w:hAnsi="Wingdings"/>
+      </w:rPr>
+    </w:lvl>
+  </w:abstractNum>
+  <w:abstractNum xmlns:w="http://schemas.openxmlformats.org/wordprocessingml/2006/main" w:abstractNumId="9">
+    <w:multiLevelType xmlns:w="http://schemas.openxmlformats.org/wordprocessingml/2006/main" w:val="hybridMultilevel"/>
+    <w:lvl xmlns:w="http://schemas.openxmlformats.org/wordprocessingml/2006/main" w:ilvl="0">
+      <w:start w:val="1"/>
+      <w:numFmt w:val="bullet"/>
+      <w:lvlText w:val=""/>
+      <w:lvlJc w:val="left"/>
+      <w:pPr>
+        <w:ind w:left="720" w:hanging="360"/>
+      </w:pPr>
+      <w:rPr>
+        <w:rFonts w:hint="default" w:ascii="Symbol" w:hAnsi="Symbol"/>
+      </w:rPr>
+    </w:lvl>
+    <w:lvl xmlns:w="http://schemas.openxmlformats.org/wordprocessingml/2006/main" w:ilvl="1">
+      <w:start w:val="1"/>
+      <w:numFmt w:val="bullet"/>
+      <w:lvlText w:val="o"/>
+      <w:lvlJc w:val="left"/>
+      <w:pPr>
+        <w:ind w:left="1440" w:hanging="360"/>
+      </w:pPr>
+      <w:rPr>
+        <w:rFonts w:hint="default" w:ascii="Courier New" w:hAnsi="Courier New"/>
+      </w:rPr>
+    </w:lvl>
+    <w:lvl xmlns:w="http://schemas.openxmlformats.org/wordprocessingml/2006/main" w:ilvl="2">
+      <w:start w:val="1"/>
+      <w:numFmt w:val="bullet"/>
+      <w:lvlText w:val=""/>
+      <w:lvlJc w:val="left"/>
+      <w:pPr>
+        <w:ind w:left="2160" w:hanging="360"/>
+      </w:pPr>
+      <w:rPr>
+        <w:rFonts w:hint="default" w:ascii="Wingdings" w:hAnsi="Wingdings"/>
+      </w:rPr>
+    </w:lvl>
+    <w:lvl xmlns:w="http://schemas.openxmlformats.org/wordprocessingml/2006/main" w:ilvl="3">
+      <w:start w:val="1"/>
+      <w:numFmt w:val="bullet"/>
+      <w:lvlText w:val=""/>
+      <w:lvlJc w:val="left"/>
+      <w:pPr>
+        <w:ind w:left="2880" w:hanging="360"/>
+      </w:pPr>
+      <w:rPr>
+        <w:rFonts w:hint="default" w:ascii="Symbol" w:hAnsi="Symbol"/>
+      </w:rPr>
+    </w:lvl>
+    <w:lvl xmlns:w="http://schemas.openxmlformats.org/wordprocessingml/2006/main" w:ilvl="4">
+      <w:start w:val="1"/>
+      <w:numFmt w:val="bullet"/>
+      <w:lvlText w:val="o"/>
+      <w:lvlJc w:val="left"/>
+      <w:pPr>
+        <w:ind w:left="3600" w:hanging="360"/>
+      </w:pPr>
+      <w:rPr>
+        <w:rFonts w:hint="default" w:ascii="Courier New" w:hAnsi="Courier New"/>
+      </w:rPr>
+    </w:lvl>
+    <w:lvl xmlns:w="http://schemas.openxmlformats.org/wordprocessingml/2006/main" w:ilvl="5">
+      <w:start w:val="1"/>
+      <w:numFmt w:val="bullet"/>
+      <w:lvlText w:val=""/>
+      <w:lvlJc w:val="left"/>
+      <w:pPr>
+        <w:ind w:left="4320" w:hanging="360"/>
+      </w:pPr>
+      <w:rPr>
+        <w:rFonts w:hint="default" w:ascii="Wingdings" w:hAnsi="Wingdings"/>
+      </w:rPr>
+    </w:lvl>
+    <w:lvl xmlns:w="http://schemas.openxmlformats.org/wordprocessingml/2006/main" w:ilvl="6">
+      <w:start w:val="1"/>
+      <w:numFmt w:val="bullet"/>
+      <w:lvlText w:val=""/>
+      <w:lvlJc w:val="left"/>
+      <w:pPr>
+        <w:ind w:left="5040" w:hanging="360"/>
+      </w:pPr>
+      <w:rPr>
+        <w:rFonts w:hint="default" w:ascii="Symbol" w:hAnsi="Symbol"/>
+      </w:rPr>
+    </w:lvl>
+    <w:lvl xmlns:w="http://schemas.openxmlformats.org/wordprocessingml/2006/main" w:ilvl="7">
+      <w:start w:val="1"/>
+      <w:numFmt w:val="bullet"/>
+      <w:lvlText w:val="o"/>
+      <w:lvlJc w:val="left"/>
+      <w:pPr>
+        <w:ind w:left="5760" w:hanging="360"/>
+      </w:pPr>
+      <w:rPr>
+        <w:rFonts w:hint="default" w:ascii="Courier New" w:hAnsi="Courier New"/>
+      </w:rPr>
+    </w:lvl>
+    <w:lvl xmlns:w="http://schemas.openxmlformats.org/wordprocessingml/2006/main" w:ilvl="8">
+      <w:start w:val="1"/>
+      <w:numFmt w:val="bullet"/>
+      <w:lvlText w:val=""/>
+      <w:lvlJc w:val="left"/>
+      <w:pPr>
+        <w:ind w:left="6480" w:hanging="360"/>
+      </w:pPr>
+      <w:rPr>
+        <w:rFonts w:hint="default" w:ascii="Wingdings" w:hAnsi="Wingdings"/>
+      </w:rPr>
+    </w:lvl>
+  </w:abstractNum>
   <w:abstractNum w:abstractNumId="0" w15:restartNumberingAfterBreak="0">
     <w:nsid w:val="17055D41"/>
     <w:multiLevelType w:val="hybridMultilevel"/>
@@ -1464,6 +4765,30 @@
       </w:pPr>
     </w:lvl>
   </w:abstractNum>
+  <w:num w:numId="18">
+    <w:abstractNumId w:val="16"/>
+  </w:num>
+  <w:num w:numId="17">
+    <w:abstractNumId w:val="15"/>
+  </w:num>
+  <w:num w:numId="16">
+    <w:abstractNumId w:val="14"/>
+  </w:num>
+  <w:num w:numId="15">
+    <w:abstractNumId w:val="13"/>
+  </w:num>
+  <w:num w:numId="14">
+    <w:abstractNumId w:val="12"/>
+  </w:num>
+  <w:num w:numId="13">
+    <w:abstractNumId w:val="11"/>
+  </w:num>
+  <w:num w:numId="12">
+    <w:abstractNumId w:val="10"/>
+  </w:num>
+  <w:num w:numId="11">
+    <w:abstractNumId w:val="9"/>
+  </w:num>
   <w:num w:numId="1">
     <w:abstractNumId w:val="0"/>
   </w:num>
@@ -1754,7 +5079,7 @@
   <w:docDefaults>
     <w:rPrDefault>
       <w:rPr>
-        <w:rFonts w:ascii="Times New Roman" w:eastAsia="Arial Unicode MS" w:hAnsi="Times New Roman" w:cs="Times New Roman"/>
+        <w:rFonts w:ascii="Times New Roman" w:hAnsi="Times New Roman" w:eastAsia="Arial Unicode MS" w:cs="Times New Roman"/>
         <w:bdr w:val="nil"/>
         <w:lang w:val="fr-FR" w:eastAsia="fr-FR" w:bidi="ar-SA"/>
       </w:rPr>
@@ -1775,14 +5100,14 @@
   <w:latentStyles w:defLockedState="0" w:defUIPriority="99" w:defSemiHidden="0" w:defUnhideWhenUsed="0" w:defQFormat="0" w:count="375">
     <w:lsdException w:name="Normal" w:uiPriority="0" w:qFormat="1"/>
     <w:lsdException w:name="heading 1" w:uiPriority="9" w:qFormat="1"/>
-    <w:lsdException w:name="heading 2" w:semiHidden="1" w:uiPriority="9" w:unhideWhenUsed="1" w:qFormat="1"/>
-    <w:lsdException w:name="heading 3" w:semiHidden="1" w:uiPriority="9" w:unhideWhenUsed="1" w:qFormat="1"/>
-    <w:lsdException w:name="heading 4" w:semiHidden="1" w:uiPriority="9" w:unhideWhenUsed="1" w:qFormat="1"/>
-    <w:lsdException w:name="heading 5" w:semiHidden="1" w:uiPriority="9" w:unhideWhenUsed="1" w:qFormat="1"/>
-    <w:lsdException w:name="heading 6" w:semiHidden="1" w:uiPriority="9" w:unhideWhenUsed="1" w:qFormat="1"/>
-    <w:lsdException w:name="heading 7" w:semiHidden="1" w:uiPriority="9" w:unhideWhenUsed="1" w:qFormat="1"/>
-    <w:lsdException w:name="heading 8" w:semiHidden="1" w:uiPriority="9" w:unhideWhenUsed="1" w:qFormat="1"/>
-    <w:lsdException w:name="heading 9" w:semiHidden="1" w:uiPriority="9" w:unhideWhenUsed="1" w:qFormat="1"/>
+    <w:lsdException w:name="heading 2" w:uiPriority="9" w:semiHidden="1" w:unhideWhenUsed="1" w:qFormat="1"/>
+    <w:lsdException w:name="heading 3" w:uiPriority="9" w:semiHidden="1" w:unhideWhenUsed="1" w:qFormat="1"/>
+    <w:lsdException w:name="heading 4" w:uiPriority="9" w:semiHidden="1" w:unhideWhenUsed="1" w:qFormat="1"/>
+    <w:lsdException w:name="heading 5" w:uiPriority="9" w:semiHidden="1" w:unhideWhenUsed="1" w:qFormat="1"/>
+    <w:lsdException w:name="heading 6" w:uiPriority="9" w:semiHidden="1" w:unhideWhenUsed="1" w:qFormat="1"/>
+    <w:lsdException w:name="heading 7" w:uiPriority="9" w:semiHidden="1" w:unhideWhenUsed="1" w:qFormat="1"/>
+    <w:lsdException w:name="heading 8" w:uiPriority="9" w:semiHidden="1" w:unhideWhenUsed="1" w:qFormat="1"/>
+    <w:lsdException w:name="heading 9" w:uiPriority="9" w:semiHidden="1" w:unhideWhenUsed="1" w:qFormat="1"/>
     <w:lsdException w:name="index 1" w:semiHidden="1" w:unhideWhenUsed="1"/>
     <w:lsdException w:name="index 2" w:semiHidden="1" w:unhideWhenUsed="1"/>
     <w:lsdException w:name="index 3" w:semiHidden="1" w:unhideWhenUsed="1"/>
@@ -1792,22 +5117,22 @@
     <w:lsdException w:name="index 7" w:semiHidden="1" w:unhideWhenUsed="1"/>
     <w:lsdException w:name="index 8" w:semiHidden="1" w:unhideWhenUsed="1"/>
     <w:lsdException w:name="index 9" w:semiHidden="1" w:unhideWhenUsed="1"/>
-    <w:lsdException w:name="toc 1" w:semiHidden="1" w:uiPriority="39" w:unhideWhenUsed="1"/>
-    <w:lsdException w:name="toc 2" w:semiHidden="1" w:uiPriority="39" w:unhideWhenUsed="1"/>
-    <w:lsdException w:name="toc 3" w:semiHidden="1" w:uiPriority="39" w:unhideWhenUsed="1"/>
-    <w:lsdException w:name="toc 4" w:semiHidden="1" w:uiPriority="39" w:unhideWhenUsed="1"/>
-    <w:lsdException w:name="toc 5" w:semiHidden="1" w:uiPriority="39" w:unhideWhenUsed="1"/>
-    <w:lsdException w:name="toc 6" w:semiHidden="1" w:uiPriority="39" w:unhideWhenUsed="1"/>
-    <w:lsdException w:name="toc 7" w:semiHidden="1" w:uiPriority="39" w:unhideWhenUsed="1"/>
-    <w:lsdException w:name="toc 8" w:semiHidden="1" w:uiPriority="39" w:unhideWhenUsed="1"/>
-    <w:lsdException w:name="toc 9" w:semiHidden="1" w:uiPriority="39" w:unhideWhenUsed="1"/>
+    <w:lsdException w:name="toc 1" w:uiPriority="39" w:semiHidden="1" w:unhideWhenUsed="1"/>
+    <w:lsdException w:name="toc 2" w:uiPriority="39" w:semiHidden="1" w:unhideWhenUsed="1"/>
+    <w:lsdException w:name="toc 3" w:uiPriority="39" w:semiHidden="1" w:unhideWhenUsed="1"/>
+    <w:lsdException w:name="toc 4" w:uiPriority="39" w:semiHidden="1" w:unhideWhenUsed="1"/>
+    <w:lsdException w:name="toc 5" w:uiPriority="39" w:semiHidden="1" w:unhideWhenUsed="1"/>
+    <w:lsdException w:name="toc 6" w:uiPriority="39" w:semiHidden="1" w:unhideWhenUsed="1"/>
+    <w:lsdException w:name="toc 7" w:uiPriority="39" w:semiHidden="1" w:unhideWhenUsed="1"/>
+    <w:lsdException w:name="toc 8" w:uiPriority="39" w:semiHidden="1" w:unhideWhenUsed="1"/>
+    <w:lsdException w:name="toc 9" w:uiPriority="39" w:semiHidden="1" w:unhideWhenUsed="1"/>
     <w:lsdException w:name="Normal Indent" w:semiHidden="1" w:unhideWhenUsed="1"/>
     <w:lsdException w:name="footnote text" w:semiHidden="1" w:unhideWhenUsed="1"/>
     <w:lsdException w:name="annotation text" w:semiHidden="1" w:unhideWhenUsed="1"/>
     <w:lsdException w:name="header" w:semiHidden="1" w:unhideWhenUsed="1"/>
     <w:lsdException w:name="footer" w:semiHidden="1" w:unhideWhenUsed="1"/>
     <w:lsdException w:name="index heading" w:semiHidden="1" w:unhideWhenUsed="1"/>
-    <w:lsdException w:name="caption" w:semiHidden="1" w:uiPriority="35" w:unhideWhenUsed="1" w:qFormat="1"/>
+    <w:lsdException w:name="caption" w:uiPriority="35" w:semiHidden="1" w:unhideWhenUsed="1" w:qFormat="1"/>
     <w:lsdException w:name="table of figures" w:semiHidden="1" w:unhideWhenUsed="1"/>
     <w:lsdException w:name="envelope address" w:semiHidden="1" w:unhideWhenUsed="1"/>
     <w:lsdException w:name="envelope return" w:semiHidden="1" w:unhideWhenUsed="1"/>
@@ -1838,7 +5163,7 @@
     <w:lsdException w:name="Title" w:uiPriority="10" w:qFormat="1"/>
     <w:lsdException w:name="Closing" w:semiHidden="1" w:unhideWhenUsed="1"/>
     <w:lsdException w:name="Signature" w:semiHidden="1" w:unhideWhenUsed="1"/>
-    <w:lsdException w:name="Default Paragraph Font" w:semiHidden="1" w:uiPriority="1" w:unhideWhenUsed="1"/>
+    <w:lsdException w:name="Default Paragraph Font" w:uiPriority="1" w:semiHidden="1" w:unhideWhenUsed="1"/>
     <w:lsdException w:name="Body Text" w:semiHidden="1" w:unhideWhenUsed="1"/>
     <w:lsdException w:name="Body Text Indent" w:semiHidden="1" w:unhideWhenUsed="1"/>
     <w:lsdException w:name="List Continue" w:semiHidden="1" w:unhideWhenUsed="1"/>
@@ -2038,8 +5363,8 @@
     <w:lsdException w:name="Subtle Reference" w:uiPriority="31" w:qFormat="1"/>
     <w:lsdException w:name="Intense Reference" w:uiPriority="32" w:qFormat="1"/>
     <w:lsdException w:name="Book Title" w:uiPriority="33" w:qFormat="1"/>
-    <w:lsdException w:name="Bibliography" w:semiHidden="1" w:uiPriority="37" w:unhideWhenUsed="1"/>
-    <w:lsdException w:name="TOC Heading" w:semiHidden="1" w:uiPriority="39" w:unhideWhenUsed="1" w:qFormat="1"/>
+    <w:lsdException w:name="Bibliography" w:uiPriority="37" w:semiHidden="1" w:unhideWhenUsed="1"/>
+    <w:lsdException w:name="TOC Heading" w:uiPriority="39" w:semiHidden="1" w:unhideWhenUsed="1" w:qFormat="1"/>
     <w:lsdException w:name="Plain Table 1" w:uiPriority="41"/>
     <w:lsdException w:name="Plain Table 2" w:uiPriority="42"/>
     <w:lsdException w:name="Plain Table 3" w:uiPriority="43"/>
@@ -2149,7 +5474,7 @@
     <w:lsdException w:name="Hashtag" w:semiHidden="1" w:unhideWhenUsed="1"/>
     <w:lsdException w:name="Unresolved Mention" w:semiHidden="1" w:unhideWhenUsed="1"/>
   </w:latentStyles>
-  <w:style w:type="paragraph" w:default="1" w:styleId="Normal">
+  <w:style w:type="paragraph" w:styleId="Normal" w:default="1">
     <w:name w:val="Normal"/>
     <w:qFormat/>
     <w:rPr>
@@ -2194,17 +5519,17 @@
       <w:outlineLvl w:val="2"/>
     </w:pPr>
     <w:rPr>
-      <w:rFonts w:asciiTheme="majorHAnsi" w:eastAsiaTheme="majorEastAsia" w:hAnsiTheme="majorHAnsi" w:cstheme="majorBidi"/>
+      <w:rFonts w:asciiTheme="majorHAnsi" w:hAnsiTheme="majorHAnsi" w:eastAsiaTheme="majorEastAsia" w:cstheme="majorBidi"/>
       <w:color w:val="004559" w:themeColor="accent1" w:themeShade="7F"/>
     </w:rPr>
   </w:style>
-  <w:style w:type="character" w:default="1" w:styleId="Policepardfaut">
+  <w:style w:type="character" w:styleId="Policepardfaut" w:default="1">
     <w:name w:val="Default Paragraph Font"/>
     <w:uiPriority w:val="1"/>
     <w:semiHidden/>
     <w:unhideWhenUsed/>
   </w:style>
-  <w:style w:type="table" w:default="1" w:styleId="TableauNormal">
+  <w:style w:type="table" w:styleId="TableauNormal" w:default="1">
     <w:name w:val="Normal Table"/>
     <w:uiPriority w:val="99"/>
     <w:semiHidden/>
@@ -2219,7 +5544,7 @@
       </w:tblCellMar>
     </w:tblPr>
   </w:style>
-  <w:style w:type="numbering" w:default="1" w:styleId="Aucuneliste">
+  <w:style w:type="numbering" w:styleId="Aucuneliste" w:default="1">
     <w:name w:val="No List"/>
     <w:uiPriority w:val="99"/>
     <w:semiHidden/>
@@ -2231,7 +5556,7 @@
       <w:u w:val="single"/>
     </w:rPr>
   </w:style>
-  <w:style w:type="table" w:customStyle="1" w:styleId="TableNormal">
+  <w:style w:type="table" w:styleId="TableNormal" w:customStyle="1">
     <w:name w:val="Table Normal"/>
     <w:tblPr>
       <w:tblInd w:w="0" w:type="dxa"/>
@@ -2243,7 +5568,7 @@
       </w:tblCellMar>
     </w:tblPr>
   </w:style>
-  <w:style w:type="paragraph" w:customStyle="1" w:styleId="Formatlibre">
+  <w:style w:type="paragraph" w:styleId="Formatlibre" w:customStyle="1">
     <w:name w:val="Format libre"/>
     <w:pPr>
       <w:spacing w:line="288" w:lineRule="auto"/>
@@ -2273,7 +5598,7 @@
       <w:szCs w:val="84"/>
     </w:rPr>
   </w:style>
-  <w:style w:type="paragraph" w:customStyle="1" w:styleId="Corps2">
+  <w:style w:type="paragraph" w:styleId="Corps2" w:customStyle="1">
     <w:name w:val="Corps 2"/>
     <w:rPr>
       <w:rFonts w:ascii="Palatino" w:hAnsi="Palatino" w:cs="Arial Unicode MS"/>
@@ -2300,18 +5625,18 @@
       <w:szCs w:val="36"/>
     </w:rPr>
   </w:style>
-  <w:style w:type="paragraph" w:customStyle="1" w:styleId="Titresecondaire">
+  <w:style w:type="paragraph" w:styleId="Titresecondaire" w:customStyle="1">
     <w:name w:val="Titre secondaire"/>
     <w:next w:val="Corps2"/>
     <w:rPr>
-      <w:rFonts w:ascii="Helvetica" w:eastAsia="Helvetica" w:hAnsi="Helvetica" w:cs="Helvetica"/>
+      <w:rFonts w:ascii="Helvetica" w:hAnsi="Helvetica" w:eastAsia="Helvetica" w:cs="Helvetica"/>
       <w:color w:val="000000"/>
       <w:spacing w:val="4"/>
       <w:sz w:val="24"/>
       <w:szCs w:val="24"/>
     </w:rPr>
   </w:style>
-  <w:style w:type="numbering" w:customStyle="1" w:styleId="Nombres">
+  <w:style w:type="numbering" w:styleId="Nombres" w:customStyle="1">
     <w:name w:val="Nombres"/>
     <w:pPr>
       <w:numPr>
@@ -2319,57 +5644,57 @@
       </w:numPr>
     </w:pPr>
   </w:style>
-  <w:style w:type="paragraph" w:customStyle="1" w:styleId="paragraph">
+  <w:style w:type="paragraph" w:styleId="paragraph" w:customStyle="1">
     <w:name w:val="paragraph"/>
     <w:basedOn w:val="Normal"/>
     <w:rsid w:val="006B4609"/>
     <w:pPr>
       <w:pBdr>
-        <w:top w:val="none" w:sz="0" w:space="0" w:color="auto"/>
-        <w:left w:val="none" w:sz="0" w:space="0" w:color="auto"/>
-        <w:bottom w:val="none" w:sz="0" w:space="0" w:color="auto"/>
-        <w:right w:val="none" w:sz="0" w:space="0" w:color="auto"/>
-        <w:between w:val="none" w:sz="0" w:space="0" w:color="auto"/>
-        <w:bar w:val="none" w:sz="0" w:color="auto"/>
+        <w:top w:val="none" w:color="auto" w:sz="0" w:space="0"/>
+        <w:left w:val="none" w:color="auto" w:sz="0" w:space="0"/>
+        <w:bottom w:val="none" w:color="auto" w:sz="0" w:space="0"/>
+        <w:right w:val="none" w:color="auto" w:sz="0" w:space="0"/>
+        <w:between w:val="none" w:color="auto" w:sz="0" w:space="0"/>
+        <w:bar w:val="none" w:color="auto" w:sz="0"/>
       </w:pBdr>
       <w:spacing w:before="100" w:beforeAutospacing="1" w:after="100" w:afterAutospacing="1"/>
     </w:pPr>
     <w:rPr>
       <w:rFonts w:eastAsia="Times New Roman"/>
-      <w:bdr w:val="none" w:sz="0" w:space="0" w:color="auto"/>
+      <w:bdr w:val="none" w:color="auto" w:sz="0" w:space="0"/>
       <w:lang w:val="fr-FR" w:eastAsia="fr-FR"/>
     </w:rPr>
   </w:style>
-  <w:style w:type="character" w:customStyle="1" w:styleId="normaltextrun">
+  <w:style w:type="character" w:styleId="normaltextrun" w:customStyle="1">
     <w:name w:val="normaltextrun"/>
     <w:basedOn w:val="Policepardfaut"/>
     <w:rsid w:val="006B4609"/>
   </w:style>
-  <w:style w:type="character" w:customStyle="1" w:styleId="eop">
+  <w:style w:type="character" w:styleId="eop" w:customStyle="1">
     <w:name w:val="eop"/>
     <w:basedOn w:val="Policepardfaut"/>
     <w:rsid w:val="006B4609"/>
   </w:style>
-  <w:style w:type="character" w:customStyle="1" w:styleId="spellingerror">
+  <w:style w:type="character" w:styleId="spellingerror" w:customStyle="1">
     <w:name w:val="spellingerror"/>
     <w:basedOn w:val="Policepardfaut"/>
     <w:rsid w:val="006B4609"/>
   </w:style>
-  <w:style w:type="character" w:customStyle="1" w:styleId="Titre3Car">
+  <w:style w:type="character" w:styleId="Titre3Car" w:customStyle="1">
     <w:name w:val="Titre 3 Car"/>
     <w:basedOn w:val="Policepardfaut"/>
     <w:link w:val="Titre3"/>
     <w:uiPriority w:val="9"/>
     <w:rsid w:val="006B4609"/>
     <w:rPr>
-      <w:rFonts w:asciiTheme="majorHAnsi" w:eastAsiaTheme="majorEastAsia" w:hAnsiTheme="majorHAnsi" w:cstheme="majorBidi"/>
+      <w:rFonts w:asciiTheme="majorHAnsi" w:hAnsiTheme="majorHAnsi" w:eastAsiaTheme="majorEastAsia" w:cstheme="majorBidi"/>
       <w:color w:val="004559" w:themeColor="accent1" w:themeShade="7F"/>
       <w:sz w:val="24"/>
       <w:szCs w:val="24"/>
       <w:lang w:val="en-US" w:eastAsia="en-US"/>
     </w:rPr>
   </w:style>
-  <w:style w:type="character" w:customStyle="1" w:styleId="contextualspellingandgrammarerror">
+  <w:style w:type="character" w:styleId="contextualspellingandgrammarerror" w:customStyle="1">
     <w:name w:val="contextualspellingandgrammarerror"/>
     <w:basedOn w:val="Policepardfaut"/>
     <w:rsid w:val="006B4609"/>
@@ -2388,7 +5713,7 @@
       </w:tabs>
     </w:pPr>
   </w:style>
-  <w:style w:type="character" w:customStyle="1" w:styleId="En-tteCar">
+  <w:style w:type="character" w:styleId="En-tteCar" w:customStyle="1">
     <w:name w:val="En-tête Car"/>
     <w:basedOn w:val="Policepardfaut"/>
     <w:link w:val="En-tte"/>
@@ -2414,7 +5739,7 @@
       </w:tabs>
     </w:pPr>
   </w:style>
-  <w:style w:type="character" w:customStyle="1" w:styleId="PieddepageCar">
+  <w:style w:type="character" w:styleId="PieddepageCar" w:customStyle="1">
     <w:name w:val="Pied de page Car"/>
     <w:basedOn w:val="Policepardfaut"/>
     <w:link w:val="Pieddepage"/>
@@ -2425,6 +5750,16 @@
       <w:szCs w:val="24"/>
       <w:lang w:val="en-US" w:eastAsia="en-US"/>
     </w:rPr>
+  </w:style>
+  <w:style xmlns:w14="http://schemas.microsoft.com/office/word/2010/wordml" xmlns:mc="http://schemas.openxmlformats.org/markup-compatibility/2006" xmlns:w="http://schemas.openxmlformats.org/wordprocessingml/2006/main" w:type="paragraph" w:styleId="ListParagraph" mc:Ignorable="w14">
+    <w:name xmlns:w="http://schemas.openxmlformats.org/wordprocessingml/2006/main" w:val="List Paragraph"/>
+    <w:basedOn xmlns:w="http://schemas.openxmlformats.org/wordprocessingml/2006/main" w:val="Normal"/>
+    <w:uiPriority xmlns:w="http://schemas.openxmlformats.org/wordprocessingml/2006/main" w:val="34"/>
+    <w:qFormat xmlns:w="http://schemas.openxmlformats.org/wordprocessingml/2006/main"/>
+    <w:pPr xmlns:w="http://schemas.openxmlformats.org/wordprocessingml/2006/main">
+      <w:ind xmlns:w="http://schemas.openxmlformats.org/wordprocessingml/2006/main" w:left="720"/>
+      <w:contextualSpacing xmlns:w="http://schemas.openxmlformats.org/wordprocessingml/2006/main"/>
+    </w:pPr>
   </w:style>
 </w:styles>
 </file>

</xml_diff>